<commit_message>
Update resume and experience
</commit_message>
<xml_diff>
--- a/public/Alec Hoey Resume.docx
+++ b/public/Alec Hoey Resume.docx
@@ -45,7 +45,7 @@
           <w:sz w:val="20"/>
           <w:szCs w:val="20"/>
         </w:rPr>
-        <w:t>2</w:t>
+        <w:t>6141</w:t>
       </w:r>
       <w:r>
         <w:rPr>
@@ -54,7 +54,7 @@
           <w:sz w:val="20"/>
           <w:szCs w:val="20"/>
         </w:rPr>
-        <w:t>525</w:t>
+        <w:t xml:space="preserve"> </w:t>
       </w:r>
       <w:r>
         <w:rPr>
@@ -63,9 +63,17 @@
           <w:sz w:val="20"/>
           <w:szCs w:val="20"/>
         </w:rPr>
+        <w:t>Agee</w:t>
+      </w:r>
+      <w:r>
+        <w:rPr>
+          <w:rFonts w:ascii="Garamond" w:hAnsi="Garamond"/>
+          <w:bCs/>
+          <w:sz w:val="20"/>
+          <w:szCs w:val="20"/>
+        </w:rPr>
         <w:t xml:space="preserve"> </w:t>
       </w:r>
-      <w:proofErr w:type="spellStart"/>
       <w:r>
         <w:rPr>
           <w:rFonts w:ascii="Garamond" w:hAnsi="Garamond"/>
@@ -73,9 +81,8 @@
           <w:sz w:val="20"/>
           <w:szCs w:val="20"/>
         </w:rPr>
-        <w:t>Benvenue</w:t>
-      </w:r>
-      <w:proofErr w:type="spellEnd"/>
+        <w:t>St</w:t>
+      </w:r>
       <w:r>
         <w:rPr>
           <w:rFonts w:ascii="Garamond" w:hAnsi="Garamond"/>
@@ -83,7 +90,7 @@
           <w:sz w:val="20"/>
           <w:szCs w:val="20"/>
         </w:rPr>
-        <w:t xml:space="preserve"> Ave,</w:t>
+        <w:t xml:space="preserve">, </w:t>
       </w:r>
       <w:r>
         <w:rPr>
@@ -92,7 +99,7 @@
           <w:sz w:val="20"/>
           <w:szCs w:val="20"/>
         </w:rPr>
-        <w:t xml:space="preserve"> A</w:t>
+        <w:t>San Diego</w:t>
       </w:r>
       <w:r>
         <w:rPr>
@@ -101,7 +108,7 @@
           <w:sz w:val="20"/>
           <w:szCs w:val="20"/>
         </w:rPr>
-        <w:t>pt</w:t>
+        <w:t xml:space="preserve">, CA </w:t>
       </w:r>
       <w:r>
         <w:rPr>
@@ -110,7 +117,7 @@
           <w:sz w:val="20"/>
           <w:szCs w:val="20"/>
         </w:rPr>
-        <w:t xml:space="preserve">. 2, </w:t>
+        <w:t xml:space="preserve">92122 </w:t>
       </w:r>
       <w:r>
         <w:rPr>
@@ -119,7 +126,7 @@
           <w:sz w:val="20"/>
           <w:szCs w:val="20"/>
         </w:rPr>
-        <w:t>Berkeley</w:t>
+        <w:t xml:space="preserve">| 619.876.2643 | </w:t>
       </w:r>
       <w:r>
         <w:rPr>
@@ -128,8 +135,10 @@
           <w:sz w:val="20"/>
           <w:szCs w:val="20"/>
         </w:rPr>
-        <w:t xml:space="preserve">, CA 94704 | 619.876.2643 | </w:t>
-      </w:r>
+        <w:t>alec</w:t>
+      </w:r>
+      <w:bookmarkStart w:id="2" w:name="_GoBack"/>
+      <w:bookmarkEnd w:id="2"/>
       <w:r>
         <w:rPr>
           <w:rFonts w:ascii="Garamond" w:hAnsi="Garamond"/>
@@ -137,7 +146,16 @@
           <w:sz w:val="20"/>
           <w:szCs w:val="20"/>
         </w:rPr>
-        <w:t>alechoey@berkeley.edu</w:t>
+        <w:t>@</w:t>
+      </w:r>
+      <w:r>
+        <w:rPr>
+          <w:rFonts w:ascii="Garamond" w:hAnsi="Garamond"/>
+          <w:bCs/>
+          <w:sz w:val="20"/>
+          <w:szCs w:val="20"/>
+        </w:rPr>
+        <w:t>alechoey.com</w:t>
       </w:r>
     </w:p>
     <w:p>
@@ -202,10 +220,10 @@
           <w:szCs w:val="20"/>
         </w:rPr>
       </w:pPr>
-      <w:bookmarkStart w:id="2" w:name="OLE_LINK2"/>
-      <w:bookmarkStart w:id="3" w:name="OLE_LINK10"/>
-      <w:bookmarkStart w:id="4" w:name="OLE_LINK11"/>
-      <w:bookmarkStart w:id="5" w:name="OLE_LINK12"/>
+      <w:bookmarkStart w:id="3" w:name="OLE_LINK2"/>
+      <w:bookmarkStart w:id="4" w:name="OLE_LINK10"/>
+      <w:bookmarkStart w:id="5" w:name="OLE_LINK11"/>
+      <w:bookmarkStart w:id="6" w:name="OLE_LINK12"/>
       <w:r>
         <w:rPr>
           <w:rFonts w:ascii="Garamond" w:hAnsi="Garamond"/>
@@ -217,8 +235,8 @@
         <w:t>OBJECTIVE</w:t>
       </w:r>
     </w:p>
-    <w:bookmarkEnd w:id="2"/>
     <w:bookmarkEnd w:id="3"/>
+    <w:bookmarkEnd w:id="4"/>
     <w:p>
       <w:pPr>
         <w:spacing w:line="240" w:lineRule="auto"/>
@@ -252,55 +270,23 @@
           <w:sz w:val="20"/>
           <w:szCs w:val="20"/>
         </w:rPr>
-        <w:t xml:space="preserve"> a software engineering </w:t>
-      </w:r>
-      <w:r>
-        <w:rPr>
-          <w:rFonts w:ascii="Garamond" w:hAnsi="Garamond"/>
-          <w:sz w:val="20"/>
-          <w:szCs w:val="20"/>
-        </w:rPr>
-        <w:t xml:space="preserve">or </w:t>
-      </w:r>
-      <w:r>
-        <w:rPr>
-          <w:rFonts w:ascii="Garamond" w:hAnsi="Garamond"/>
-          <w:sz w:val="20"/>
-          <w:szCs w:val="20"/>
-        </w:rPr>
-        <w:t xml:space="preserve">web </w:t>
-      </w:r>
-      <w:r>
-        <w:rPr>
-          <w:rFonts w:ascii="Garamond" w:hAnsi="Garamond"/>
-          <w:sz w:val="20"/>
-          <w:szCs w:val="20"/>
-        </w:rPr>
-        <w:t>programming</w:t>
-      </w:r>
-      <w:r>
-        <w:rPr>
-          <w:rFonts w:ascii="Garamond" w:hAnsi="Garamond"/>
-          <w:sz w:val="20"/>
-          <w:szCs w:val="20"/>
-        </w:rPr>
-        <w:t xml:space="preserve"> </w:t>
-      </w:r>
-      <w:r>
-        <w:rPr>
-          <w:rFonts w:ascii="Garamond" w:hAnsi="Garamond"/>
-          <w:sz w:val="20"/>
-          <w:szCs w:val="20"/>
-        </w:rPr>
-        <w:t xml:space="preserve">internship for </w:t>
-      </w:r>
-      <w:r>
-        <w:rPr>
-          <w:rFonts w:ascii="Garamond" w:hAnsi="Garamond"/>
-          <w:sz w:val="20"/>
-          <w:szCs w:val="20"/>
-        </w:rPr>
-        <w:t>Summer 201</w:t>
+        <w:t xml:space="preserve"> an internship or research with an emphasis on machine learning for </w:t>
+      </w:r>
+      <w:r>
+        <w:rPr>
+          <w:rFonts w:ascii="Garamond" w:hAnsi="Garamond"/>
+          <w:sz w:val="20"/>
+          <w:szCs w:val="20"/>
+        </w:rPr>
+        <w:t>Summer</w:t>
+      </w:r>
+      <w:r>
+        <w:rPr>
+          <w:rFonts w:ascii="Garamond" w:hAnsi="Garamond"/>
+          <w:sz w:val="20"/>
+          <w:szCs w:val="20"/>
+        </w:rPr>
+        <w:t xml:space="preserve"> 201</w:t>
       </w:r>
       <w:r>
         <w:rPr>
@@ -345,12 +331,12 @@
           <w:szCs w:val="20"/>
         </w:rPr>
       </w:pPr>
-      <w:bookmarkStart w:id="6" w:name="OLE_LINK5"/>
-      <w:bookmarkStart w:id="7" w:name="OLE_LINK6"/>
-      <w:bookmarkStart w:id="8" w:name="OLE_LINK15"/>
-      <w:bookmarkStart w:id="9" w:name="OLE_LINK16"/>
-      <w:bookmarkEnd w:id="4"/>
+      <w:bookmarkStart w:id="7" w:name="OLE_LINK5"/>
+      <w:bookmarkStart w:id="8" w:name="OLE_LINK6"/>
+      <w:bookmarkStart w:id="9" w:name="OLE_LINK15"/>
+      <w:bookmarkStart w:id="10" w:name="OLE_LINK16"/>
       <w:bookmarkEnd w:id="5"/>
+      <w:bookmarkEnd w:id="6"/>
       <w:r>
         <w:rPr>
           <w:rFonts w:ascii="Garamond" w:hAnsi="Garamond"/>
@@ -362,8 +348,8 @@
         <w:t>EDUCATION</w:t>
       </w:r>
     </w:p>
-    <w:bookmarkEnd w:id="6"/>
     <w:bookmarkEnd w:id="7"/>
+    <w:bookmarkEnd w:id="8"/>
     <w:p>
       <w:pPr>
         <w:spacing w:line="240" w:lineRule="auto"/>
@@ -453,8 +439,8 @@
         <w:t>Fall 2010 – Spring 2014</w:t>
       </w:r>
     </w:p>
-    <w:bookmarkEnd w:id="8"/>
     <w:bookmarkEnd w:id="9"/>
+    <w:bookmarkEnd w:id="10"/>
     <w:p>
       <w:pPr>
         <w:spacing w:line="240" w:lineRule="auto"/>
@@ -539,7 +525,7 @@
           <w:sz w:val="20"/>
           <w:szCs w:val="20"/>
         </w:rPr>
-        <w:t>59</w:t>
+        <w:t>5</w:t>
       </w:r>
     </w:p>
     <w:p>
@@ -608,11 +594,11 @@
           <w:szCs w:val="20"/>
         </w:rPr>
       </w:pPr>
-      <w:bookmarkStart w:id="10" w:name="OLE_LINK25"/>
-      <w:bookmarkStart w:id="11" w:name="OLE_LINK26"/>
-      <w:bookmarkStart w:id="12" w:name="OLE_LINK35"/>
-      <w:bookmarkStart w:id="13" w:name="OLE_LINK36"/>
-      <w:bookmarkStart w:id="14" w:name="OLE_LINK37"/>
+      <w:bookmarkStart w:id="11" w:name="OLE_LINK25"/>
+      <w:bookmarkStart w:id="12" w:name="OLE_LINK26"/>
+      <w:bookmarkStart w:id="13" w:name="OLE_LINK35"/>
+      <w:bookmarkStart w:id="14" w:name="OLE_LINK36"/>
+      <w:bookmarkStart w:id="15" w:name="OLE_LINK37"/>
       <w:proofErr w:type="spellStart"/>
       <w:r>
         <w:rPr>
@@ -798,8 +784,8 @@
         <w:t>/Relevance Team)</w:t>
       </w:r>
     </w:p>
-    <w:bookmarkEnd w:id="10"/>
     <w:bookmarkEnd w:id="11"/>
+    <w:bookmarkEnd w:id="12"/>
     <w:p>
       <w:pPr>
         <w:pStyle w:val="ListParagraph"/>
@@ -933,9 +919,9 @@
         <w:t>, Java, and Ruby</w:t>
       </w:r>
     </w:p>
-    <w:bookmarkEnd w:id="12"/>
     <w:bookmarkEnd w:id="13"/>
     <w:bookmarkEnd w:id="14"/>
+    <w:bookmarkEnd w:id="15"/>
     <w:p>
       <w:pPr>
         <w:spacing w:line="240" w:lineRule="auto"/>
@@ -969,12 +955,6 @@
       <w:pPr>
         <w:spacing w:line="240" w:lineRule="auto"/>
         <w:ind w:left="180" w:hanging="180"/>
-        <w:rPr>
-          <w:rFonts w:ascii="Garamond" w:hAnsi="Garamond"/>
-          <w:b/>
-          <w:sz w:val="20"/>
-          <w:szCs w:val="20"/>
-        </w:rPr>
         <w:sectPr>
           <w:type w:val="continuous"/>
           <w:pgSz w:w="12240" w:h="15840"/>
@@ -1634,10 +1614,10 @@
           <w:szCs w:val="16"/>
         </w:rPr>
       </w:pPr>
-      <w:bookmarkStart w:id="15" w:name="OLE_LINK7"/>
-      <w:bookmarkStart w:id="16" w:name="OLE_LINK8"/>
-      <w:bookmarkStart w:id="17" w:name="OLE_LINK9"/>
-      <w:bookmarkStart w:id="18" w:name="OLE_LINK1"/>
+      <w:bookmarkStart w:id="16" w:name="OLE_LINK7"/>
+      <w:bookmarkStart w:id="17" w:name="OLE_LINK8"/>
+      <w:bookmarkStart w:id="18" w:name="OLE_LINK9"/>
+      <w:bookmarkStart w:id="19" w:name="OLE_LINK1"/>
     </w:p>
     <w:p>
       <w:pPr>
@@ -1694,10 +1674,10 @@
           <w:szCs w:val="20"/>
         </w:rPr>
       </w:pPr>
-      <w:bookmarkStart w:id="19" w:name="OLE_LINK33"/>
-      <w:bookmarkStart w:id="20" w:name="OLE_LINK34"/>
-      <w:bookmarkStart w:id="21" w:name="OLE_LINK38"/>
-      <w:bookmarkStart w:id="22" w:name="OLE_LINK39"/>
+      <w:bookmarkStart w:id="20" w:name="OLE_LINK33"/>
+      <w:bookmarkStart w:id="21" w:name="OLE_LINK34"/>
+      <w:bookmarkStart w:id="22" w:name="OLE_LINK38"/>
+      <w:bookmarkStart w:id="23" w:name="OLE_LINK39"/>
       <w:r>
         <w:rPr>
           <w:rFonts w:ascii="Garamond" w:hAnsi="Garamond"/>
@@ -1871,11 +1851,9 @@
           <w:sz w:val="20"/>
           <w:szCs w:val="20"/>
         </w:rPr>
-        <w:t>Built multiple table inheritance, complex list and recommendation models with Ruby on Rails</w:t>
-      </w:r>
-    </w:p>
-    <w:bookmarkEnd w:id="19"/>
-    <w:bookmarkEnd w:id="20"/>
+        <w:t>Collaborative filtering machine learning algorithm to recommend restaurants based on personal preferences</w:t>
+      </w:r>
+    </w:p>
     <w:p>
       <w:pPr>
         <w:pStyle w:val="ListParagraph"/>
@@ -1898,19 +1876,11 @@
           <w:sz w:val="20"/>
           <w:szCs w:val="20"/>
         </w:rPr>
-        <w:t xml:space="preserve">Very modular recommendation design with advanced Ruby </w:t>
-      </w:r>
-      <w:proofErr w:type="spellStart"/>
-      <w:r>
-        <w:rPr>
-          <w:rFonts w:ascii="Garamond" w:hAnsi="Garamond"/>
-          <w:sz w:val="20"/>
-          <w:szCs w:val="20"/>
-        </w:rPr>
-        <w:t>metaprogramming</w:t>
-      </w:r>
-      <w:proofErr w:type="spellEnd"/>
-    </w:p>
+        <w:t>Built multiple table inheritance, complex list and recommendation models with Ruby on Rails</w:t>
+      </w:r>
+    </w:p>
+    <w:bookmarkEnd w:id="20"/>
+    <w:bookmarkEnd w:id="21"/>
     <w:p>
       <w:pPr>
         <w:pStyle w:val="ListParagraph"/>
@@ -1933,11 +1903,21 @@
           <w:sz w:val="20"/>
           <w:szCs w:val="20"/>
         </w:rPr>
-        <w:t>Also built friendships and plans to build better recommendation algorithms with machine learning</w:t>
-      </w:r>
-    </w:p>
-    <w:bookmarkEnd w:id="21"/>
+        <w:t xml:space="preserve">Very modular recommendation design with advanced Ruby </w:t>
+      </w:r>
+      <w:proofErr w:type="spellStart"/>
+      <w:r>
+        <w:rPr>
+          <w:rFonts w:ascii="Garamond" w:hAnsi="Garamond"/>
+          <w:sz w:val="20"/>
+          <w:szCs w:val="20"/>
+        </w:rPr>
+        <w:t>metaprogramming</w:t>
+      </w:r>
+      <w:proofErr w:type="spellEnd"/>
+    </w:p>
     <w:bookmarkEnd w:id="22"/>
+    <w:bookmarkEnd w:id="23"/>
     <w:p>
       <w:pPr>
         <w:spacing w:line="240" w:lineRule="auto"/>
@@ -1958,6 +1938,198 @@
           <w:b/>
           <w:sz w:val="20"/>
           <w:szCs w:val="20"/>
+        </w:rPr>
+        <w:sectPr>
+          <w:type w:val="continuous"/>
+          <w:pgSz w:w="12240" w:h="15840"/>
+          <w:pgMar w:top="1152" w:right="1008" w:bottom="1296" w:left="1008" w:header="720" w:footer="720" w:gutter="0"/>
+          <w:cols w:space="720"/>
+          <w:docGrid w:linePitch="360"/>
+        </w:sectPr>
+      </w:pPr>
+    </w:p>
+    <w:p>
+      <w:pPr>
+        <w:spacing w:line="240" w:lineRule="auto"/>
+        <w:ind w:left="180"/>
+        <w:rPr>
+          <w:rFonts w:ascii="Garamond" w:hAnsi="Garamond"/>
+          <w:b/>
+          <w:sz w:val="20"/>
+          <w:szCs w:val="20"/>
+        </w:rPr>
+      </w:pPr>
+      <w:proofErr w:type="spellStart"/>
+      <w:r>
+        <w:rPr>
+          <w:rFonts w:ascii="Garamond" w:hAnsi="Garamond"/>
+          <w:b/>
+          <w:sz w:val="20"/>
+          <w:szCs w:val="20"/>
+        </w:rPr>
+        <w:lastRenderedPageBreak/>
+        <w:t>CalTeachables</w:t>
+      </w:r>
+      <w:proofErr w:type="spellEnd"/>
+    </w:p>
+    <w:p>
+      <w:pPr>
+        <w:spacing w:line="240" w:lineRule="auto"/>
+        <w:ind w:left="180"/>
+        <w:jc w:val="right"/>
+        <w:rPr>
+          <w:rFonts w:ascii="Garamond" w:hAnsi="Garamond"/>
+          <w:sz w:val="20"/>
+          <w:szCs w:val="20"/>
+        </w:rPr>
+      </w:pPr>
+      <w:r>
+        <w:rPr>
+          <w:rFonts w:ascii="Garamond" w:hAnsi="Garamond"/>
+          <w:sz w:val="20"/>
+          <w:szCs w:val="20"/>
+        </w:rPr>
+        <w:lastRenderedPageBreak/>
+        <w:t>September 2012</w:t>
+      </w:r>
+      <w:r>
+        <w:rPr>
+          <w:rFonts w:ascii="Garamond" w:hAnsi="Garamond"/>
+          <w:sz w:val="20"/>
+          <w:szCs w:val="20"/>
+        </w:rPr>
+        <w:t xml:space="preserve"> –</w:t>
+      </w:r>
+      <w:r>
+        <w:rPr>
+          <w:rFonts w:ascii="Garamond" w:hAnsi="Garamond"/>
+          <w:sz w:val="20"/>
+          <w:szCs w:val="20"/>
+        </w:rPr>
+        <w:t>December 2012</w:t>
+      </w:r>
+    </w:p>
+    <w:p>
+      <w:pPr>
+        <w:pStyle w:val="ListParagraph"/>
+        <w:numPr>
+          <w:ilvl w:val="0"/>
+          <w:numId w:val="25"/>
+        </w:numPr>
+        <w:spacing w:line="240" w:lineRule="auto"/>
+        <w:ind w:left="540" w:hanging="180"/>
+        <w:rPr>
+          <w:rFonts w:ascii="Garamond" w:hAnsi="Garamond"/>
+          <w:sz w:val="20"/>
+          <w:szCs w:val="20"/>
+        </w:rPr>
+        <w:sectPr>
+          <w:type w:val="continuous"/>
+          <w:pgSz w:w="12240" w:h="15840"/>
+          <w:pgMar w:top="1152" w:right="1008" w:bottom="1296" w:left="1008" w:header="720" w:footer="720" w:gutter="0"/>
+          <w:cols w:num="2" w:space="8460" w:equalWidth="0">
+            <w:col w:w="6372" w:space="720"/>
+            <w:col w:w="3132"/>
+          </w:cols>
+          <w:docGrid w:linePitch="360"/>
+        </w:sectPr>
+      </w:pPr>
+    </w:p>
+    <w:p>
+      <w:pPr>
+        <w:pStyle w:val="ListParagraph"/>
+        <w:numPr>
+          <w:ilvl w:val="0"/>
+          <w:numId w:val="25"/>
+        </w:numPr>
+        <w:spacing w:line="240" w:lineRule="auto"/>
+        <w:ind w:left="540" w:hanging="180"/>
+        <w:rPr>
+          <w:rFonts w:ascii="Garamond" w:hAnsi="Garamond"/>
+          <w:b/>
+          <w:sz w:val="20"/>
+          <w:szCs w:val="20"/>
+        </w:rPr>
+      </w:pPr>
+      <w:r>
+        <w:rPr>
+          <w:rFonts w:ascii="Garamond" w:hAnsi="Garamond"/>
+          <w:sz w:val="20"/>
+          <w:szCs w:val="20"/>
+        </w:rPr>
+        <w:lastRenderedPageBreak/>
+        <w:t xml:space="preserve">A </w:t>
+      </w:r>
+      <w:r>
+        <w:rPr>
+          <w:rFonts w:ascii="Garamond" w:hAnsi="Garamond"/>
+          <w:sz w:val="20"/>
+          <w:szCs w:val="20"/>
+        </w:rPr>
+        <w:t>lesson plan repository for nonprofit educational organization</w:t>
+      </w:r>
+    </w:p>
+    <w:p>
+      <w:pPr>
+        <w:pStyle w:val="ListParagraph"/>
+        <w:numPr>
+          <w:ilvl w:val="0"/>
+          <w:numId w:val="25"/>
+        </w:numPr>
+        <w:spacing w:line="240" w:lineRule="auto"/>
+        <w:ind w:left="540" w:hanging="180"/>
+        <w:rPr>
+          <w:rFonts w:ascii="Garamond" w:hAnsi="Garamond"/>
+          <w:b/>
+          <w:sz w:val="20"/>
+          <w:szCs w:val="20"/>
+        </w:rPr>
+      </w:pPr>
+      <w:proofErr w:type="spellStart"/>
+      <w:r>
+        <w:rPr>
+          <w:rFonts w:ascii="Garamond" w:hAnsi="Garamond"/>
+          <w:sz w:val="20"/>
+          <w:szCs w:val="20"/>
+        </w:rPr>
+        <w:t>Solr</w:t>
+      </w:r>
+      <w:proofErr w:type="spellEnd"/>
+      <w:r>
+        <w:rPr>
+          <w:rFonts w:ascii="Garamond" w:hAnsi="Garamond"/>
+          <w:sz w:val="20"/>
+          <w:szCs w:val="20"/>
+        </w:rPr>
+        <w:t xml:space="preserve"> full-text search, multiple permission roles, </w:t>
+      </w:r>
+      <w:r>
+        <w:rPr>
+          <w:rFonts w:ascii="Garamond" w:hAnsi="Garamond"/>
+          <w:sz w:val="20"/>
+          <w:szCs w:val="20"/>
+        </w:rPr>
+        <w:t>full-featured admin dashboard, wiki markup, and user ratings</w:t>
+      </w:r>
+    </w:p>
+    <w:p>
+      <w:pPr>
+        <w:spacing w:line="240" w:lineRule="auto"/>
+        <w:rPr>
+          <w:rFonts w:ascii="Garamond" w:hAnsi="Garamond"/>
+          <w:sz w:val="12"/>
+          <w:szCs w:val="12"/>
+        </w:rPr>
+      </w:pPr>
+    </w:p>
+    <w:p>
+      <w:pPr>
+        <w:spacing w:line="240" w:lineRule="auto"/>
+        <w:rPr>
+          <w:rFonts w:ascii="Garamond" w:hAnsi="Garamond"/>
+          <w:b/>
+          <w:sz w:val="12"/>
+          <w:szCs w:val="12"/>
         </w:rPr>
         <w:sectPr>
           <w:type w:val="continuous"/>
@@ -2201,10 +2373,10 @@
         </w:rPr>
         <w:t>COURSEWORK</w:t>
       </w:r>
-      <w:bookmarkEnd w:id="15"/>
       <w:bookmarkEnd w:id="16"/>
       <w:bookmarkEnd w:id="17"/>
       <w:bookmarkEnd w:id="18"/>
+      <w:bookmarkEnd w:id="19"/>
     </w:p>
     <w:p>
       <w:pPr>
@@ -2239,10 +2411,10 @@
           <w:szCs w:val="12"/>
         </w:rPr>
       </w:pPr>
-      <w:bookmarkStart w:id="23" w:name="OLE_LINK17"/>
-      <w:bookmarkStart w:id="24" w:name="OLE_LINK18"/>
-      <w:bookmarkStart w:id="25" w:name="OLE_LINK19"/>
-      <w:bookmarkStart w:id="26" w:name="OLE_LINK20"/>
+      <w:bookmarkStart w:id="24" w:name="OLE_LINK17"/>
+      <w:bookmarkStart w:id="25" w:name="OLE_LINK18"/>
+      <w:bookmarkStart w:id="26" w:name="OLE_LINK19"/>
+      <w:bookmarkStart w:id="27" w:name="OLE_LINK20"/>
     </w:p>
     <w:p>
       <w:pPr>
@@ -2283,7 +2455,7 @@
           <w:szCs w:val="20"/>
         </w:rPr>
         <w:lastRenderedPageBreak/>
-        <w:t>Efficient Algorithms and Intractable Problems (170)</w:t>
+        <w:t>Introduction to Machine Learning (189)</w:t>
       </w:r>
     </w:p>
     <w:p>
@@ -2304,7 +2476,7 @@
           <w:sz w:val="20"/>
           <w:szCs w:val="20"/>
         </w:rPr>
-        <w:t>Introduction to Database Systems (186)</w:t>
+        <w:t>Operating Systems and System Programming (162)</w:t>
       </w:r>
     </w:p>
     <w:p>
@@ -2325,7 +2497,15 @@
           <w:sz w:val="20"/>
           <w:szCs w:val="20"/>
         </w:rPr>
-        <w:t>Software Engineering (169)</w:t>
+        <w:t xml:space="preserve"> </w:t>
+      </w:r>
+      <w:r>
+        <w:rPr>
+          <w:rFonts w:ascii="Garamond" w:hAnsi="Garamond"/>
+          <w:sz w:val="20"/>
+          <w:szCs w:val="20"/>
+        </w:rPr>
+        <w:t>Efficient Algorithms and Intractable Problems (170)</w:t>
       </w:r>
     </w:p>
     <w:p>
@@ -2346,7 +2526,7 @@
           <w:sz w:val="20"/>
           <w:szCs w:val="20"/>
         </w:rPr>
-        <w:t>Introduction to Communication Networks (122)</w:t>
+        <w:t>Introduction to Database Systems (186)</w:t>
       </w:r>
     </w:p>
     <w:p>
@@ -2367,15 +2547,7 @@
           <w:sz w:val="20"/>
           <w:szCs w:val="20"/>
         </w:rPr>
-        <w:t>Introduction to Artificial Intelligence</w:t>
-      </w:r>
-      <w:r>
-        <w:rPr>
-          <w:rFonts w:ascii="Garamond" w:hAnsi="Garamond"/>
-          <w:sz w:val="20"/>
-          <w:szCs w:val="20"/>
-        </w:rPr>
-        <w:t xml:space="preserve"> (188)</w:t>
+        <w:t>Software Engineering (169)</w:t>
       </w:r>
     </w:p>
     <w:p>
@@ -2396,6 +2568,27 @@
           <w:sz w:val="20"/>
           <w:szCs w:val="20"/>
         </w:rPr>
+        <w:t>Introduction to Communication Networks (122)</w:t>
+      </w:r>
+    </w:p>
+    <w:p>
+      <w:pPr>
+        <w:pStyle w:val="ListParagraph"/>
+        <w:spacing w:line="240" w:lineRule="auto"/>
+        <w:ind w:left="180"/>
+        <w:jc w:val="center"/>
+        <w:rPr>
+          <w:rFonts w:ascii="Garamond" w:hAnsi="Garamond"/>
+          <w:sz w:val="20"/>
+          <w:szCs w:val="20"/>
+        </w:rPr>
+      </w:pPr>
+      <w:r>
+        <w:rPr>
+          <w:rFonts w:ascii="Garamond" w:hAnsi="Garamond"/>
+          <w:sz w:val="20"/>
+          <w:szCs w:val="20"/>
+        </w:rPr>
         <w:br w:type="column"/>
       </w:r>
       <w:r>
@@ -2405,6 +2598,35 @@
           <w:szCs w:val="20"/>
         </w:rPr>
         <w:lastRenderedPageBreak/>
+        <w:t>Introduction to Artificial Intelligence</w:t>
+      </w:r>
+      <w:r>
+        <w:rPr>
+          <w:rFonts w:ascii="Garamond" w:hAnsi="Garamond"/>
+          <w:sz w:val="20"/>
+          <w:szCs w:val="20"/>
+        </w:rPr>
+        <w:t xml:space="preserve"> (188)</w:t>
+      </w:r>
+    </w:p>
+    <w:p>
+      <w:pPr>
+        <w:pStyle w:val="ListParagraph"/>
+        <w:spacing w:line="240" w:lineRule="auto"/>
+        <w:ind w:left="180"/>
+        <w:jc w:val="center"/>
+        <w:rPr>
+          <w:rFonts w:ascii="Garamond" w:hAnsi="Garamond"/>
+          <w:sz w:val="20"/>
+          <w:szCs w:val="20"/>
+        </w:rPr>
+      </w:pPr>
+      <w:r>
+        <w:rPr>
+          <w:rFonts w:ascii="Garamond" w:hAnsi="Garamond"/>
+          <w:sz w:val="20"/>
+          <w:szCs w:val="20"/>
+        </w:rPr>
         <w:t>Foundations of Computer Graphics</w:t>
       </w:r>
       <w:r>
@@ -2520,12 +2742,12 @@
           <w:docGrid w:linePitch="360"/>
         </w:sectPr>
       </w:pPr>
-      <w:bookmarkStart w:id="27" w:name="OLE_LINK31"/>
-      <w:bookmarkStart w:id="28" w:name="OLE_LINK32"/>
-      <w:bookmarkEnd w:id="23"/>
+      <w:bookmarkStart w:id="28" w:name="OLE_LINK31"/>
+      <w:bookmarkStart w:id="29" w:name="OLE_LINK32"/>
       <w:bookmarkEnd w:id="24"/>
       <w:bookmarkEnd w:id="25"/>
       <w:bookmarkEnd w:id="26"/>
+      <w:bookmarkEnd w:id="27"/>
       <w:proofErr w:type="gramStart"/>
       <w:r>
         <w:rPr>
@@ -2630,8 +2852,8 @@
         </w:rPr>
         <w:t xml:space="preserve"> Computer Progra</w:t>
       </w:r>
-      <w:bookmarkEnd w:id="27"/>
       <w:bookmarkEnd w:id="28"/>
+      <w:bookmarkEnd w:id="29"/>
       <w:r>
         <w:rPr>
           <w:rFonts w:ascii="Garamond" w:hAnsi="Garamond"/>
@@ -2663,253 +2885,11 @@
           <w:szCs w:val="16"/>
         </w:rPr>
       </w:pPr>
-      <w:bookmarkStart w:id="29" w:name="OLE_LINK3"/>
-      <w:bookmarkStart w:id="30" w:name="OLE_LINK4"/>
-    </w:p>
-    <w:p>
-      <w:pPr>
-        <w:pBdr>
-          <w:bottom w:val="single" w:sz="6" w:space="1" w:color="auto"/>
-        </w:pBdr>
-        <w:spacing w:line="240" w:lineRule="auto"/>
-        <w:rPr>
-          <w:rFonts w:ascii="Garamond" w:hAnsi="Garamond"/>
-          <w:b/>
-          <w:bCs/>
-          <w:sz w:val="20"/>
-          <w:szCs w:val="20"/>
-        </w:rPr>
-      </w:pPr>
-      <w:r>
-        <w:rPr>
-          <w:rFonts w:ascii="Garamond" w:hAnsi="Garamond"/>
-          <w:b/>
-          <w:bCs/>
-          <w:sz w:val="20"/>
-          <w:szCs w:val="20"/>
-        </w:rPr>
-        <w:t>ACTIVITIES</w:t>
-      </w:r>
-    </w:p>
-    <w:bookmarkEnd w:id="29"/>
+      <w:bookmarkStart w:id="30" w:name="OLE_LINK3"/>
+      <w:bookmarkStart w:id="31" w:name="OLE_LINK4"/>
+    </w:p>
     <w:bookmarkEnd w:id="30"/>
-    <w:p>
-      <w:pPr>
-        <w:spacing w:line="240" w:lineRule="auto"/>
-        <w:rPr>
-          <w:rFonts w:ascii="Garamond" w:hAnsi="Garamond"/>
-          <w:b/>
-          <w:sz w:val="20"/>
-          <w:szCs w:val="20"/>
-        </w:rPr>
-        <w:sectPr>
-          <w:type w:val="continuous"/>
-          <w:pgSz w:w="12240" w:h="15840"/>
-          <w:pgMar w:top="1152" w:right="1008" w:bottom="1296" w:left="1008" w:header="720" w:footer="720" w:gutter="0"/>
-          <w:cols w:space="720"/>
-          <w:docGrid w:linePitch="360"/>
-        </w:sectPr>
-      </w:pPr>
-    </w:p>
-    <w:p>
-      <w:pPr>
-        <w:spacing w:line="240" w:lineRule="auto"/>
-        <w:rPr>
-          <w:rFonts w:ascii="Garamond" w:hAnsi="Garamond"/>
-          <w:b/>
-          <w:sz w:val="20"/>
-          <w:szCs w:val="20"/>
-        </w:rPr>
-      </w:pPr>
-      <w:bookmarkStart w:id="31" w:name="OLE_LINK29"/>
-      <w:bookmarkStart w:id="32" w:name="OLE_LINK30"/>
-      <w:bookmarkStart w:id="33" w:name="OLE_LINK27"/>
-      <w:bookmarkStart w:id="34" w:name="OLE_LINK28"/>
-      <w:bookmarkStart w:id="35" w:name="OLE_LINK21"/>
-      <w:bookmarkStart w:id="36" w:name="OLE_LINK22"/>
-      <w:r>
-        <w:rPr>
-          <w:rFonts w:ascii="Garamond" w:hAnsi="Garamond"/>
-          <w:b/>
-          <w:sz w:val="20"/>
-          <w:szCs w:val="20"/>
-        </w:rPr>
-        <w:lastRenderedPageBreak/>
-        <w:t>Eta Kappa Nu, EECS Honors Society</w:t>
-      </w:r>
-      <w:r>
-        <w:rPr>
-          <w:rFonts w:ascii="Garamond" w:hAnsi="Garamond"/>
-          <w:b/>
-          <w:sz w:val="20"/>
-          <w:szCs w:val="20"/>
-        </w:rPr>
-        <w:t xml:space="preserve"> (http://hkn.eecs.berkeley.edu)</w:t>
-      </w:r>
-    </w:p>
-    <w:p>
-      <w:pPr>
-        <w:spacing w:line="240" w:lineRule="auto"/>
-        <w:jc w:val="right"/>
-        <w:rPr>
-          <w:rFonts w:ascii="Garamond" w:hAnsi="Garamond"/>
-          <w:b/>
-          <w:sz w:val="20"/>
-          <w:szCs w:val="20"/>
-        </w:rPr>
-      </w:pPr>
-      <w:r>
-        <w:rPr>
-          <w:rFonts w:ascii="Garamond" w:hAnsi="Garamond"/>
-          <w:sz w:val="20"/>
-          <w:szCs w:val="20"/>
-        </w:rPr>
-        <w:lastRenderedPageBreak/>
-        <w:t xml:space="preserve">January 2011 – </w:t>
-      </w:r>
-      <w:r>
-        <w:rPr>
-          <w:rFonts w:ascii="Garamond" w:hAnsi="Garamond"/>
-          <w:sz w:val="20"/>
-          <w:szCs w:val="20"/>
-        </w:rPr>
-        <w:t>January 2012</w:t>
-      </w:r>
-    </w:p>
-    <w:p>
-      <w:pPr>
-        <w:spacing w:line="240" w:lineRule="auto"/>
-        <w:rPr>
-          <w:rFonts w:ascii="Garamond" w:hAnsi="Garamond"/>
-          <w:sz w:val="20"/>
-          <w:szCs w:val="20"/>
-        </w:rPr>
-        <w:sectPr>
-          <w:type w:val="continuous"/>
-          <w:pgSz w:w="12240" w:h="15840"/>
-          <w:pgMar w:top="1152" w:right="1008" w:bottom="1296" w:left="1008" w:header="720" w:footer="720" w:gutter="0"/>
-          <w:cols w:num="2" w:space="1620" w:equalWidth="0">
-            <w:col w:w="7182" w:space="720"/>
-            <w:col w:w="2322"/>
-          </w:cols>
-          <w:docGrid w:linePitch="360"/>
-        </w:sectPr>
-      </w:pPr>
-    </w:p>
     <w:bookmarkEnd w:id="31"/>
-    <w:bookmarkEnd w:id="32"/>
-    <w:p>
-      <w:pPr>
-        <w:spacing w:line="240" w:lineRule="auto"/>
-        <w:rPr>
-          <w:rFonts w:ascii="Garamond" w:hAnsi="Garamond"/>
-          <w:sz w:val="12"/>
-          <w:szCs w:val="12"/>
-        </w:rPr>
-        <w:sectPr>
-          <w:type w:val="continuous"/>
-          <w:pgSz w:w="12240" w:h="15840"/>
-          <w:pgMar w:top="1152" w:right="1008" w:bottom="1296" w:left="1008" w:header="720" w:footer="720" w:gutter="0"/>
-          <w:cols w:space="720"/>
-          <w:docGrid w:linePitch="360"/>
-        </w:sectPr>
-      </w:pPr>
-    </w:p>
-    <w:p>
-      <w:pPr>
-        <w:spacing w:line="240" w:lineRule="auto"/>
-        <w:rPr>
-          <w:rFonts w:ascii="Garamond" w:hAnsi="Garamond"/>
-          <w:b/>
-          <w:sz w:val="20"/>
-          <w:szCs w:val="20"/>
-        </w:rPr>
-      </w:pPr>
-      <w:r>
-        <w:rPr>
-          <w:rFonts w:ascii="Garamond" w:hAnsi="Garamond"/>
-          <w:b/>
-          <w:sz w:val="20"/>
-          <w:szCs w:val="20"/>
-        </w:rPr>
-        <w:lastRenderedPageBreak/>
-        <w:t>Tau Beta Pi, Engineering Honors Society</w:t>
-      </w:r>
-    </w:p>
-    <w:p>
-      <w:pPr>
-        <w:spacing w:line="240" w:lineRule="auto"/>
-        <w:jc w:val="right"/>
-        <w:rPr>
-          <w:rFonts w:ascii="Garamond" w:hAnsi="Garamond"/>
-          <w:b/>
-          <w:sz w:val="20"/>
-          <w:szCs w:val="20"/>
-        </w:rPr>
-      </w:pPr>
-      <w:r>
-        <w:rPr>
-          <w:rFonts w:ascii="Garamond" w:hAnsi="Garamond"/>
-          <w:sz w:val="20"/>
-          <w:szCs w:val="20"/>
-        </w:rPr>
-        <w:lastRenderedPageBreak/>
-        <w:t>January 2011 – Present</w:t>
-      </w:r>
-    </w:p>
-    <w:p>
-      <w:pPr>
-        <w:spacing w:line="240" w:lineRule="auto"/>
-        <w:rPr>
-          <w:rFonts w:ascii="Garamond" w:hAnsi="Garamond"/>
-          <w:sz w:val="20"/>
-          <w:szCs w:val="20"/>
-        </w:rPr>
-        <w:sectPr>
-          <w:type w:val="continuous"/>
-          <w:pgSz w:w="12240" w:h="15840"/>
-          <w:pgMar w:top="1152" w:right="1008" w:bottom="1296" w:left="1008" w:header="720" w:footer="720" w:gutter="0"/>
-          <w:cols w:num="2" w:space="1620" w:equalWidth="0">
-            <w:col w:w="7182" w:space="720"/>
-            <w:col w:w="2322"/>
-          </w:cols>
-          <w:docGrid w:linePitch="360"/>
-        </w:sectPr>
-      </w:pPr>
-    </w:p>
-    <w:bookmarkEnd w:id="33"/>
-    <w:bookmarkEnd w:id="34"/>
-    <w:p>
-      <w:pPr>
-        <w:spacing w:line="240" w:lineRule="auto"/>
-        <w:rPr>
-          <w:rFonts w:ascii="Garamond" w:hAnsi="Garamond"/>
-          <w:b/>
-          <w:sz w:val="16"/>
-          <w:szCs w:val="16"/>
-        </w:rPr>
-      </w:pPr>
-    </w:p>
-    <w:p>
-      <w:pPr>
-        <w:spacing w:line="240" w:lineRule="auto"/>
-        <w:rPr>
-          <w:rFonts w:ascii="Garamond" w:hAnsi="Garamond"/>
-          <w:b/>
-          <w:sz w:val="20"/>
-          <w:szCs w:val="20"/>
-        </w:rPr>
-        <w:sectPr>
-          <w:type w:val="continuous"/>
-          <w:pgSz w:w="12240" w:h="15840"/>
-          <w:pgMar w:top="1152" w:right="1008" w:bottom="1296" w:left="1008" w:header="720" w:footer="720" w:gutter="0"/>
-          <w:cols w:space="720"/>
-          <w:docGrid w:linePitch="360"/>
-        </w:sectPr>
-      </w:pPr>
-    </w:p>
-    <w:bookmarkEnd w:id="35"/>
-    <w:bookmarkEnd w:id="36"/>
     <w:p>
       <w:pPr>
         <w:pBdr>
@@ -2933,7 +2913,6 @@
           <w:sz w:val="20"/>
           <w:szCs w:val="20"/>
         </w:rPr>
-        <w:lastRenderedPageBreak/>
         <w:t>SKILLS AND INTERESTS</w:t>
       </w:r>
     </w:p>
@@ -3037,22 +3016,6 @@
         <w:t>jQuery</w:t>
       </w:r>
       <w:proofErr w:type="spellEnd"/>
-      <w:r>
-        <w:rPr>
-          <w:rFonts w:ascii="Garamond" w:hAnsi="Garamond"/>
-          <w:sz w:val="20"/>
-          <w:szCs w:val="20"/>
-        </w:rPr>
-        <w:t xml:space="preserve">, </w:t>
-      </w:r>
-      <w:r>
-        <w:rPr>
-          <w:rFonts w:ascii="Garamond" w:hAnsi="Garamond"/>
-          <w:sz w:val="20"/>
-          <w:szCs w:val="20"/>
-        </w:rPr>
-        <w:t>Mac OS, Windows, UNIX</w:t>
-      </w:r>
     </w:p>
     <w:p>
       <w:pPr>
@@ -3141,10 +3104,8 @@
         </w:rPr>
         <w:t xml:space="preserve">es, </w:t>
       </w:r>
-      <w:bookmarkStart w:id="37" w:name="_GoBack"/>
       <w:bookmarkEnd w:id="0"/>
       <w:bookmarkEnd w:id="1"/>
-      <w:bookmarkEnd w:id="37"/>
       <w:r>
         <w:rPr>
           <w:rFonts w:ascii="Garamond" w:hAnsi="Garamond"/>
@@ -3248,7 +3209,7 @@
   <w:abstractNum w:abstractNumId="0">
     <w:nsid w:val="FFFFFF1D"/>
     <w:multiLevelType w:val="multilevel"/>
-    <w:tmpl w:val="454CD93C"/>
+    <w:tmpl w:val="B24A4176"/>
     <w:lvl w:ilvl="0">
       <w:start w:val="1"/>
       <w:numFmt w:val="bullet"/>
@@ -7682,7 +7643,7 @@
 </file>
 
 <file path=customXml/itemProps1.xml><?xml version="1.0" encoding="utf-8"?>
-<ds:datastoreItem xmlns:ds="http://schemas.openxmlformats.org/officeDocument/2006/customXml" ds:itemID="{426DBF44-A261-9044-84E6-5779D11B603E}">
+<ds:datastoreItem xmlns:ds="http://schemas.openxmlformats.org/officeDocument/2006/customXml" ds:itemID="{ECCD6338-A22E-DC49-9EC7-609EA5AE8B0E}">
   <ds:schemaRefs>
     <ds:schemaRef ds:uri="http://schemas.openxmlformats.org/officeDocument/2006/bibliography"/>
   </ds:schemaRefs>

</xml_diff>

<commit_message>
Update resume with Google experience
</commit_message>
<xml_diff>
--- a/public/Alec Hoey Resume.docx
+++ b/public/Alec Hoey Resume.docx
@@ -45,7 +45,7 @@
           <w:sz w:val="20"/>
           <w:szCs w:val="20"/>
         </w:rPr>
-        <w:t>6141</w:t>
+        <w:t>Berkeley, CA 94704</w:t>
       </w:r>
       <w:r>
         <w:rPr>
@@ -63,69 +63,6 @@
           <w:sz w:val="20"/>
           <w:szCs w:val="20"/>
         </w:rPr>
-        <w:t>Agee</w:t>
-      </w:r>
-      <w:r>
-        <w:rPr>
-          <w:rFonts w:ascii="Garamond" w:hAnsi="Garamond"/>
-          <w:bCs/>
-          <w:sz w:val="20"/>
-          <w:szCs w:val="20"/>
-        </w:rPr>
-        <w:t xml:space="preserve"> </w:t>
-      </w:r>
-      <w:r>
-        <w:rPr>
-          <w:rFonts w:ascii="Garamond" w:hAnsi="Garamond"/>
-          <w:bCs/>
-          <w:sz w:val="20"/>
-          <w:szCs w:val="20"/>
-        </w:rPr>
-        <w:t>St</w:t>
-      </w:r>
-      <w:r>
-        <w:rPr>
-          <w:rFonts w:ascii="Garamond" w:hAnsi="Garamond"/>
-          <w:bCs/>
-          <w:sz w:val="20"/>
-          <w:szCs w:val="20"/>
-        </w:rPr>
-        <w:t xml:space="preserve">, </w:t>
-      </w:r>
-      <w:r>
-        <w:rPr>
-          <w:rFonts w:ascii="Garamond" w:hAnsi="Garamond"/>
-          <w:bCs/>
-          <w:sz w:val="20"/>
-          <w:szCs w:val="20"/>
-        </w:rPr>
-        <w:t>San Diego</w:t>
-      </w:r>
-      <w:r>
-        <w:rPr>
-          <w:rFonts w:ascii="Garamond" w:hAnsi="Garamond"/>
-          <w:bCs/>
-          <w:sz w:val="20"/>
-          <w:szCs w:val="20"/>
-        </w:rPr>
-        <w:t xml:space="preserve">, CA </w:t>
-      </w:r>
-      <w:r>
-        <w:rPr>
-          <w:rFonts w:ascii="Garamond" w:hAnsi="Garamond"/>
-          <w:bCs/>
-          <w:sz w:val="20"/>
-          <w:szCs w:val="20"/>
-        </w:rPr>
-        <w:t xml:space="preserve">92122 </w:t>
-      </w:r>
-      <w:r>
-        <w:rPr>
-          <w:rFonts w:ascii="Garamond" w:hAnsi="Garamond"/>
-          <w:bCs/>
-          <w:sz w:val="20"/>
-          <w:szCs w:val="20"/>
-        </w:rPr>
         <w:t xml:space="preserve">| 619.876.2643 | </w:t>
       </w:r>
       <w:r>
@@ -137,8 +74,6 @@
         </w:rPr>
         <w:t>alec</w:t>
       </w:r>
-      <w:bookmarkStart w:id="2" w:name="_GoBack"/>
-      <w:bookmarkEnd w:id="2"/>
       <w:r>
         <w:rPr>
           <w:rFonts w:ascii="Garamond" w:hAnsi="Garamond"/>
@@ -194,162 +129,49 @@
     </w:p>
     <w:p>
       <w:pPr>
+        <w:spacing w:line="240" w:lineRule="auto"/>
+        <w:rPr>
+          <w:rFonts w:ascii="Garamond" w:hAnsi="Garamond"/>
+          <w:sz w:val="12"/>
+          <w:szCs w:val="12"/>
+        </w:rPr>
+      </w:pPr>
+      <w:bookmarkStart w:id="2" w:name="OLE_LINK11"/>
+      <w:bookmarkStart w:id="3" w:name="OLE_LINK12"/>
+    </w:p>
+    <w:p>
+      <w:pPr>
         <w:pBdr>
           <w:bottom w:val="single" w:sz="6" w:space="1" w:color="auto"/>
         </w:pBdr>
         <w:spacing w:line="240" w:lineRule="auto"/>
         <w:rPr>
           <w:rFonts w:ascii="Garamond" w:hAnsi="Garamond"/>
-          <w:bCs/>
-          <w:sz w:val="10"/>
-          <w:szCs w:val="10"/>
-        </w:rPr>
-      </w:pPr>
-    </w:p>
-    <w:p>
-      <w:pPr>
-        <w:pBdr>
-          <w:bottom w:val="single" w:sz="6" w:space="1" w:color="auto"/>
-        </w:pBdr>
-        <w:spacing w:line="240" w:lineRule="auto"/>
-        <w:rPr>
-          <w:rFonts w:ascii="Garamond" w:hAnsi="Garamond"/>
-          <w:b/>
-          <w:bCs/>
-          <w:sz w:val="20"/>
-          <w:szCs w:val="20"/>
-        </w:rPr>
-      </w:pPr>
-      <w:bookmarkStart w:id="3" w:name="OLE_LINK2"/>
-      <w:bookmarkStart w:id="4" w:name="OLE_LINK10"/>
-      <w:bookmarkStart w:id="5" w:name="OLE_LINK11"/>
-      <w:bookmarkStart w:id="6" w:name="OLE_LINK12"/>
-      <w:r>
-        <w:rPr>
-          <w:rFonts w:ascii="Garamond" w:hAnsi="Garamond"/>
-          <w:b/>
-          <w:bCs/>
-          <w:sz w:val="20"/>
-          <w:szCs w:val="20"/>
-        </w:rPr>
-        <w:t>OBJECTIVE</w:t>
-      </w:r>
-    </w:p>
-    <w:bookmarkEnd w:id="3"/>
+          <w:b/>
+          <w:bCs/>
+          <w:sz w:val="20"/>
+          <w:szCs w:val="20"/>
+        </w:rPr>
+      </w:pPr>
+      <w:bookmarkStart w:id="4" w:name="OLE_LINK5"/>
+      <w:bookmarkStart w:id="5" w:name="OLE_LINK6"/>
+      <w:bookmarkStart w:id="6" w:name="OLE_LINK15"/>
+      <w:bookmarkStart w:id="7" w:name="OLE_LINK16"/>
+      <w:bookmarkEnd w:id="2"/>
+      <w:bookmarkEnd w:id="3"/>
+      <w:r>
+        <w:rPr>
+          <w:rFonts w:ascii="Garamond" w:hAnsi="Garamond"/>
+          <w:b/>
+          <w:bCs/>
+          <w:sz w:val="20"/>
+          <w:szCs w:val="20"/>
+        </w:rPr>
+        <w:t>EDUCATION</w:t>
+      </w:r>
+    </w:p>
     <w:bookmarkEnd w:id="4"/>
-    <w:p>
-      <w:pPr>
-        <w:spacing w:line="240" w:lineRule="auto"/>
-        <w:ind w:left="180"/>
-        <w:rPr>
-          <w:rFonts w:ascii="Garamond" w:hAnsi="Garamond"/>
-          <w:sz w:val="20"/>
-          <w:szCs w:val="20"/>
-        </w:rPr>
-      </w:pPr>
-      <w:proofErr w:type="gramStart"/>
-      <w:r>
-        <w:rPr>
-          <w:rFonts w:ascii="Garamond" w:hAnsi="Garamond"/>
-          <w:sz w:val="20"/>
-          <w:szCs w:val="20"/>
-        </w:rPr>
-        <w:t xml:space="preserve">To </w:t>
-      </w:r>
-      <w:r>
-        <w:rPr>
-          <w:rFonts w:ascii="Garamond" w:hAnsi="Garamond"/>
-          <w:sz w:val="20"/>
-          <w:szCs w:val="20"/>
-        </w:rPr>
-        <w:t>obtain</w:t>
-      </w:r>
-      <w:r>
-        <w:rPr>
-          <w:rFonts w:ascii="Garamond" w:hAnsi="Garamond"/>
-          <w:sz w:val="20"/>
-          <w:szCs w:val="20"/>
-        </w:rPr>
-        <w:t xml:space="preserve"> an internship or research with an emphasis on machine learning for </w:t>
-      </w:r>
-      <w:r>
-        <w:rPr>
-          <w:rFonts w:ascii="Garamond" w:hAnsi="Garamond"/>
-          <w:sz w:val="20"/>
-          <w:szCs w:val="20"/>
-        </w:rPr>
-        <w:t>Summer</w:t>
-      </w:r>
-      <w:r>
-        <w:rPr>
-          <w:rFonts w:ascii="Garamond" w:hAnsi="Garamond"/>
-          <w:sz w:val="20"/>
-          <w:szCs w:val="20"/>
-        </w:rPr>
-        <w:t xml:space="preserve"> 201</w:t>
-      </w:r>
-      <w:r>
-        <w:rPr>
-          <w:rFonts w:ascii="Garamond" w:hAnsi="Garamond"/>
-          <w:sz w:val="20"/>
-          <w:szCs w:val="20"/>
-        </w:rPr>
-        <w:t>3</w:t>
-      </w:r>
-      <w:r>
-        <w:rPr>
-          <w:rFonts w:ascii="Garamond" w:hAnsi="Garamond"/>
-          <w:sz w:val="20"/>
-          <w:szCs w:val="20"/>
-        </w:rPr>
-        <w:t>.</w:t>
-      </w:r>
-      <w:proofErr w:type="gramEnd"/>
-    </w:p>
-    <w:p>
-      <w:pPr>
-        <w:spacing w:line="240" w:lineRule="auto"/>
-        <w:ind w:left="180"/>
-        <w:rPr>
-          <w:rFonts w:ascii="Garamond" w:hAnsi="Garamond"/>
-          <w:sz w:val="12"/>
-          <w:szCs w:val="12"/>
-        </w:rPr>
-      </w:pPr>
-    </w:p>
-    <w:p>
-      <w:pPr>
-        <w:pBdr>
-          <w:bottom w:val="single" w:sz="6" w:space="1" w:color="auto"/>
-        </w:pBdr>
-        <w:spacing w:line="240" w:lineRule="auto"/>
-        <w:rPr>
-          <w:rFonts w:ascii="Garamond" w:hAnsi="Garamond"/>
-          <w:b/>
-          <w:bCs/>
-          <w:sz w:val="20"/>
-          <w:szCs w:val="20"/>
-        </w:rPr>
-      </w:pPr>
-      <w:bookmarkStart w:id="7" w:name="OLE_LINK5"/>
-      <w:bookmarkStart w:id="8" w:name="OLE_LINK6"/>
-      <w:bookmarkStart w:id="9" w:name="OLE_LINK15"/>
-      <w:bookmarkStart w:id="10" w:name="OLE_LINK16"/>
-      <w:bookmarkEnd w:id="5"/>
-      <w:bookmarkEnd w:id="6"/>
-      <w:r>
-        <w:rPr>
-          <w:rFonts w:ascii="Garamond" w:hAnsi="Garamond"/>
-          <w:b/>
-          <w:bCs/>
-          <w:sz w:val="20"/>
-          <w:szCs w:val="20"/>
-        </w:rPr>
-        <w:t>EDUCATION</w:t>
-      </w:r>
-    </w:p>
-    <w:bookmarkEnd w:id="7"/>
-    <w:bookmarkEnd w:id="8"/>
+    <w:bookmarkEnd w:id="5"/>
     <w:p>
       <w:pPr>
         <w:spacing w:line="240" w:lineRule="auto"/>
@@ -374,7 +196,7 @@
         <w:ind w:left="180" w:hanging="180"/>
         <w:rPr>
           <w:rFonts w:ascii="Garamond" w:hAnsi="Garamond"/>
-          <w:bCs/>
+          <w:b/>
           <w:sz w:val="20"/>
           <w:szCs w:val="20"/>
         </w:rPr>
@@ -398,14 +220,309 @@
         </w:rPr>
         <w:t>College of Engineering</w:t>
       </w:r>
-      <w:r>
-        <w:rPr>
-          <w:rFonts w:ascii="Garamond" w:hAnsi="Garamond"/>
-          <w:b/>
+    </w:p>
+    <w:p>
+      <w:pPr>
+        <w:spacing w:line="240" w:lineRule="auto"/>
+        <w:ind w:left="180" w:hanging="180"/>
+        <w:jc w:val="right"/>
+        <w:rPr>
+          <w:rFonts w:ascii="Garamond" w:hAnsi="Garamond"/>
+          <w:bCs/>
+          <w:sz w:val="20"/>
+          <w:szCs w:val="20"/>
+        </w:rPr>
+      </w:pPr>
+      <w:r>
+        <w:rPr>
+          <w:rFonts w:ascii="Garamond" w:hAnsi="Garamond"/>
+          <w:sz w:val="20"/>
+          <w:szCs w:val="20"/>
+        </w:rPr>
+        <w:lastRenderedPageBreak/>
+        <w:t>May 2014</w:t>
+      </w:r>
+      <w:r>
+        <w:rPr>
+          <w:rFonts w:ascii="Garamond" w:hAnsi="Garamond"/>
           <w:sz w:val="20"/>
           <w:szCs w:val="20"/>
         </w:rPr>
         <w:t xml:space="preserve"> </w:t>
+      </w:r>
+    </w:p>
+    <w:bookmarkEnd w:id="6"/>
+    <w:bookmarkEnd w:id="7"/>
+    <w:p>
+      <w:pPr>
+        <w:spacing w:line="240" w:lineRule="auto"/>
+        <w:ind w:left="180"/>
+        <w:rPr>
+          <w:rFonts w:ascii="Garamond" w:hAnsi="Garamond"/>
+          <w:bCs/>
+          <w:sz w:val="20"/>
+          <w:szCs w:val="20"/>
+        </w:rPr>
+        <w:sectPr>
+          <w:headerReference w:type="default" r:id="rId10"/>
+          <w:type w:val="continuous"/>
+          <w:pgSz w:w="12240" w:h="15840"/>
+          <w:pgMar w:top="720" w:right="1008" w:bottom="864" w:left="1008" w:header="288" w:footer="288" w:gutter="0"/>
+          <w:cols w:num="2" w:space="360" w:equalWidth="0">
+            <w:col w:w="6912" w:space="360"/>
+            <w:col w:w="2952"/>
+          </w:cols>
+          <w:docGrid w:linePitch="360"/>
+        </w:sectPr>
+      </w:pPr>
+    </w:p>
+    <w:p>
+      <w:pPr>
+        <w:spacing w:line="240" w:lineRule="auto"/>
+        <w:ind w:left="180"/>
+        <w:rPr>
+          <w:rFonts w:ascii="Garamond" w:hAnsi="Garamond"/>
+          <w:bCs/>
+          <w:sz w:val="20"/>
+          <w:szCs w:val="20"/>
+        </w:rPr>
+      </w:pPr>
+      <w:r>
+        <w:rPr>
+          <w:rFonts w:ascii="Garamond" w:hAnsi="Garamond"/>
+          <w:bCs/>
+          <w:sz w:val="20"/>
+          <w:szCs w:val="20"/>
+        </w:rPr>
+        <w:lastRenderedPageBreak/>
+        <w:t>B.S.</w:t>
+      </w:r>
+      <w:r>
+        <w:rPr>
+          <w:rFonts w:ascii="Garamond" w:hAnsi="Garamond"/>
+          <w:bCs/>
+          <w:sz w:val="20"/>
+          <w:szCs w:val="20"/>
+        </w:rPr>
+        <w:t xml:space="preserve"> </w:t>
+      </w:r>
+      <w:r>
+        <w:rPr>
+          <w:rFonts w:ascii="Garamond" w:hAnsi="Garamond"/>
+          <w:bCs/>
+          <w:sz w:val="20"/>
+          <w:szCs w:val="20"/>
+        </w:rPr>
+        <w:t>Electrical Engineering and Computer Science</w:t>
+      </w:r>
+      <w:r>
+        <w:rPr>
+          <w:rFonts w:ascii="Garamond" w:hAnsi="Garamond"/>
+          <w:bCs/>
+          <w:sz w:val="20"/>
+          <w:szCs w:val="20"/>
+        </w:rPr>
+        <w:t xml:space="preserve"> 2014</w:t>
+      </w:r>
+    </w:p>
+    <w:p>
+      <w:pPr>
+        <w:pStyle w:val="ListParagraph"/>
+        <w:numPr>
+          <w:ilvl w:val="0"/>
+          <w:numId w:val="26"/>
+        </w:numPr>
+        <w:spacing w:line="240" w:lineRule="auto"/>
+        <w:ind w:left="540" w:hanging="180"/>
+        <w:rPr>
+          <w:rFonts w:ascii="Garamond" w:hAnsi="Garamond"/>
+          <w:bCs/>
+          <w:sz w:val="20"/>
+          <w:szCs w:val="20"/>
+        </w:rPr>
+      </w:pPr>
+      <w:r>
+        <w:rPr>
+          <w:rFonts w:ascii="Garamond" w:hAnsi="Garamond"/>
+          <w:b/>
+          <w:bCs/>
+          <w:sz w:val="20"/>
+          <w:szCs w:val="20"/>
+        </w:rPr>
+        <w:t xml:space="preserve">GPA: </w:t>
+      </w:r>
+      <w:r>
+        <w:rPr>
+          <w:rFonts w:ascii="Garamond" w:hAnsi="Garamond"/>
+          <w:b/>
+          <w:bCs/>
+          <w:sz w:val="20"/>
+          <w:szCs w:val="20"/>
+        </w:rPr>
+        <w:t>3.</w:t>
+      </w:r>
+      <w:r>
+        <w:rPr>
+          <w:rFonts w:ascii="Garamond" w:hAnsi="Garamond"/>
+          <w:b/>
+          <w:bCs/>
+          <w:sz w:val="20"/>
+          <w:szCs w:val="20"/>
+        </w:rPr>
+        <w:t>5</w:t>
+      </w:r>
+    </w:p>
+    <w:p>
+      <w:pPr>
+        <w:spacing w:line="240" w:lineRule="auto"/>
+        <w:rPr>
+          <w:rFonts w:ascii="Garamond" w:hAnsi="Garamond"/>
+          <w:bCs/>
+          <w:sz w:val="16"/>
+          <w:szCs w:val="16"/>
+        </w:rPr>
+      </w:pPr>
+    </w:p>
+    <w:p>
+      <w:pPr>
+        <w:pBdr>
+          <w:bottom w:val="single" w:sz="6" w:space="1" w:color="auto"/>
+        </w:pBdr>
+        <w:spacing w:line="240" w:lineRule="auto"/>
+        <w:rPr>
+          <w:rFonts w:ascii="Garamond" w:hAnsi="Garamond"/>
+          <w:b/>
+          <w:bCs/>
+          <w:sz w:val="20"/>
+          <w:szCs w:val="20"/>
+        </w:rPr>
+      </w:pPr>
+      <w:r>
+        <w:rPr>
+          <w:rFonts w:ascii="Garamond" w:hAnsi="Garamond"/>
+          <w:b/>
+          <w:bCs/>
+          <w:sz w:val="20"/>
+          <w:szCs w:val="20"/>
+        </w:rPr>
+        <w:t>EMPLOYMENT</w:t>
+      </w:r>
+    </w:p>
+    <w:p>
+      <w:pPr>
+        <w:spacing w:line="240" w:lineRule="auto"/>
+        <w:rPr>
+          <w:rFonts w:ascii="Garamond" w:hAnsi="Garamond"/>
+          <w:b/>
+          <w:sz w:val="20"/>
+          <w:szCs w:val="20"/>
+        </w:rPr>
+        <w:sectPr>
+          <w:type w:val="continuous"/>
+          <w:pgSz w:w="12240" w:h="15840"/>
+          <w:pgMar w:top="720" w:right="1008" w:bottom="864" w:left="1008" w:header="288" w:footer="288" w:gutter="0"/>
+          <w:cols w:space="720"/>
+          <w:docGrid w:linePitch="360"/>
+        </w:sectPr>
+      </w:pPr>
+    </w:p>
+    <w:p>
+      <w:pPr>
+        <w:spacing w:line="240" w:lineRule="auto"/>
+        <w:ind w:left="180" w:hanging="180"/>
+        <w:rPr>
+          <w:rFonts w:ascii="Garamond" w:hAnsi="Garamond"/>
+          <w:bCs/>
+          <w:sz w:val="20"/>
+          <w:szCs w:val="20"/>
+        </w:rPr>
+      </w:pPr>
+      <w:bookmarkStart w:id="8" w:name="OLE_LINK35"/>
+      <w:bookmarkStart w:id="9" w:name="OLE_LINK36"/>
+      <w:bookmarkStart w:id="10" w:name="OLE_LINK37"/>
+      <w:bookmarkStart w:id="11" w:name="OLE_LINK25"/>
+      <w:bookmarkStart w:id="12" w:name="OLE_LINK26"/>
+      <w:r>
+        <w:rPr>
+          <w:rFonts w:ascii="Garamond" w:hAnsi="Garamond"/>
+          <w:b/>
+          <w:sz w:val="20"/>
+          <w:szCs w:val="20"/>
+        </w:rPr>
+        <w:lastRenderedPageBreak/>
+        <w:t>Google</w:t>
+      </w:r>
+      <w:r>
+        <w:rPr>
+          <w:rFonts w:ascii="Garamond" w:hAnsi="Garamond"/>
+          <w:b/>
+          <w:sz w:val="20"/>
+          <w:szCs w:val="20"/>
+        </w:rPr>
+        <w:t xml:space="preserve"> </w:t>
+      </w:r>
+      <w:r>
+        <w:rPr>
+          <w:rFonts w:ascii="Garamond" w:hAnsi="Garamond"/>
+          <w:b/>
+          <w:sz w:val="20"/>
+          <w:szCs w:val="20"/>
+        </w:rPr>
+        <w:t xml:space="preserve">Offers </w:t>
+      </w:r>
+      <w:r>
+        <w:rPr>
+          <w:rFonts w:ascii="Garamond" w:hAnsi="Garamond"/>
+          <w:b/>
+          <w:sz w:val="20"/>
+          <w:szCs w:val="20"/>
+        </w:rPr>
+        <w:t xml:space="preserve">– </w:t>
+      </w:r>
+      <w:r>
+        <w:rPr>
+          <w:rFonts w:ascii="Garamond" w:hAnsi="Garamond"/>
+          <w:b/>
+          <w:sz w:val="20"/>
+          <w:szCs w:val="20"/>
+        </w:rPr>
+        <w:t>Mountain View</w:t>
+      </w:r>
+      <w:r>
+        <w:rPr>
+          <w:rFonts w:ascii="Garamond" w:hAnsi="Garamond"/>
+          <w:b/>
+          <w:sz w:val="20"/>
+          <w:szCs w:val="20"/>
+        </w:rPr>
+        <w:t>, CA</w:t>
+      </w:r>
+      <w:r>
+        <w:rPr>
+          <w:rFonts w:ascii="Garamond" w:hAnsi="Garamond"/>
+          <w:b/>
+          <w:sz w:val="20"/>
+          <w:szCs w:val="20"/>
+        </w:rPr>
+        <w:t xml:space="preserve"> (http://</w:t>
+      </w:r>
+      <w:r>
+        <w:rPr>
+          <w:rFonts w:ascii="Garamond" w:hAnsi="Garamond"/>
+          <w:b/>
+          <w:sz w:val="20"/>
+          <w:szCs w:val="20"/>
+        </w:rPr>
+        <w:t>offers.google</w:t>
+      </w:r>
+      <w:r>
+        <w:rPr>
+          <w:rFonts w:ascii="Garamond" w:hAnsi="Garamond"/>
+          <w:b/>
+          <w:sz w:val="20"/>
+          <w:szCs w:val="20"/>
+        </w:rPr>
+        <w:t>.com)</w:t>
       </w:r>
     </w:p>
     <w:p>
@@ -436,51 +553,106 @@
           <w:szCs w:val="20"/>
         </w:rPr>
         <w:lastRenderedPageBreak/>
-        <w:t>Fall 2010 – Spring 2014</w:t>
-      </w:r>
-    </w:p>
-    <w:bookmarkEnd w:id="9"/>
-    <w:bookmarkEnd w:id="10"/>
-    <w:p>
-      <w:pPr>
+        <w:t>May</w:t>
+      </w:r>
+      <w:r>
+        <w:rPr>
+          <w:rFonts w:ascii="Garamond" w:hAnsi="Garamond"/>
+          <w:sz w:val="20"/>
+          <w:szCs w:val="20"/>
+        </w:rPr>
+        <w:t xml:space="preserve"> 201</w:t>
+      </w:r>
+      <w:r>
+        <w:rPr>
+          <w:rFonts w:ascii="Garamond" w:hAnsi="Garamond"/>
+          <w:sz w:val="20"/>
+          <w:szCs w:val="20"/>
+        </w:rPr>
+        <w:t>3</w:t>
+      </w:r>
+      <w:r>
+        <w:rPr>
+          <w:rFonts w:ascii="Garamond" w:hAnsi="Garamond"/>
+          <w:sz w:val="20"/>
+          <w:szCs w:val="20"/>
+        </w:rPr>
+        <w:t xml:space="preserve"> – </w:t>
+      </w:r>
+      <w:r>
+        <w:rPr>
+          <w:rFonts w:ascii="Garamond" w:hAnsi="Garamond"/>
+          <w:sz w:val="20"/>
+          <w:szCs w:val="20"/>
+        </w:rPr>
+        <w:t>August</w:t>
+      </w:r>
+      <w:r>
+        <w:rPr>
+          <w:rFonts w:ascii="Garamond" w:hAnsi="Garamond"/>
+          <w:sz w:val="20"/>
+          <w:szCs w:val="20"/>
+        </w:rPr>
+        <w:t xml:space="preserve"> 2013</w:t>
+      </w:r>
+    </w:p>
+    <w:p>
+      <w:pPr>
+        <w:pStyle w:val="ListParagraph"/>
         <w:spacing w:line="240" w:lineRule="auto"/>
         <w:ind w:left="180"/>
         <w:rPr>
           <w:rFonts w:ascii="Garamond" w:hAnsi="Garamond"/>
-          <w:bCs/>
-          <w:sz w:val="20"/>
-          <w:szCs w:val="20"/>
-        </w:rPr>
-      </w:pPr>
-      <w:r>
-        <w:rPr>
-          <w:rFonts w:ascii="Garamond" w:hAnsi="Garamond"/>
-          <w:bCs/>
-          <w:sz w:val="20"/>
-          <w:szCs w:val="20"/>
+          <w:b/>
+          <w:bCs/>
+          <w:sz w:val="18"/>
+          <w:szCs w:val="18"/>
+        </w:rPr>
+      </w:pPr>
+      <w:r>
+        <w:rPr>
+          <w:rFonts w:ascii="Garamond" w:hAnsi="Garamond"/>
+          <w:b/>
+          <w:bCs/>
+          <w:sz w:val="18"/>
+          <w:szCs w:val="18"/>
         </w:rPr>
         <w:lastRenderedPageBreak/>
-        <w:t>B.S.</w:t>
-      </w:r>
-      <w:r>
-        <w:rPr>
-          <w:rFonts w:ascii="Garamond" w:hAnsi="Garamond"/>
-          <w:bCs/>
-          <w:sz w:val="20"/>
-          <w:szCs w:val="20"/>
-        </w:rPr>
-        <w:t xml:space="preserve"> </w:t>
-      </w:r>
-      <w:r>
-        <w:rPr>
-          <w:rFonts w:ascii="Garamond" w:hAnsi="Garamond"/>
-          <w:bCs/>
-          <w:sz w:val="20"/>
-          <w:szCs w:val="20"/>
-        </w:rPr>
-        <w:t>Electrical Engineering and Computer Science</w:t>
-      </w:r>
-    </w:p>
+        <w:t xml:space="preserve">Software Engineering Intern </w:t>
+      </w:r>
+      <w:r>
+        <w:rPr>
+          <w:rFonts w:ascii="Garamond" w:hAnsi="Garamond"/>
+          <w:b/>
+          <w:bCs/>
+          <w:sz w:val="18"/>
+          <w:szCs w:val="18"/>
+        </w:rPr>
+        <w:t>(</w:t>
+      </w:r>
+      <w:r>
+        <w:rPr>
+          <w:rFonts w:ascii="Garamond" w:hAnsi="Garamond"/>
+          <w:b/>
+          <w:bCs/>
+          <w:sz w:val="18"/>
+          <w:szCs w:val="18"/>
+        </w:rPr>
+        <w:t>Offers Ads Distribution Team</w:t>
+      </w:r>
+      <w:r>
+        <w:rPr>
+          <w:rFonts w:ascii="Garamond" w:hAnsi="Garamond"/>
+          <w:b/>
+          <w:bCs/>
+          <w:sz w:val="18"/>
+          <w:szCs w:val="18"/>
+        </w:rPr>
+        <w:t>)</w:t>
+      </w:r>
+    </w:p>
+    <w:bookmarkEnd w:id="11"/>
+    <w:bookmarkEnd w:id="12"/>
     <w:p>
       <w:pPr>
         <w:pStyle w:val="ListParagraph"/>
@@ -500,81 +672,138 @@
       <w:r>
         <w:rPr>
           <w:rFonts w:ascii="Garamond" w:hAnsi="Garamond"/>
-          <w:b/>
-          <w:bCs/>
-          <w:sz w:val="20"/>
-          <w:szCs w:val="20"/>
-        </w:rPr>
-        <w:t xml:space="preserve">GPA: </w:t>
-      </w:r>
-      <w:r>
-        <w:rPr>
-          <w:rFonts w:ascii="Garamond" w:hAnsi="Garamond"/>
-          <w:b/>
-          <w:bCs/>
-          <w:sz w:val="20"/>
-          <w:szCs w:val="20"/>
-        </w:rPr>
-        <w:t>3.</w:t>
-      </w:r>
-      <w:r>
-        <w:rPr>
-          <w:rFonts w:ascii="Garamond" w:hAnsi="Garamond"/>
-          <w:b/>
-          <w:bCs/>
-          <w:sz w:val="20"/>
-          <w:szCs w:val="20"/>
-        </w:rPr>
-        <w:t>5</w:t>
-      </w:r>
-    </w:p>
-    <w:p>
-      <w:pPr>
-        <w:spacing w:line="240" w:lineRule="auto"/>
-        <w:rPr>
-          <w:rFonts w:ascii="Garamond" w:hAnsi="Garamond"/>
-          <w:bCs/>
-          <w:sz w:val="16"/>
-          <w:szCs w:val="16"/>
-        </w:rPr>
-      </w:pPr>
-    </w:p>
-    <w:p>
-      <w:pPr>
-        <w:pBdr>
-          <w:bottom w:val="single" w:sz="6" w:space="1" w:color="auto"/>
-        </w:pBdr>
-        <w:spacing w:line="240" w:lineRule="auto"/>
-        <w:rPr>
-          <w:rFonts w:ascii="Garamond" w:hAnsi="Garamond"/>
-          <w:b/>
-          <w:bCs/>
-          <w:sz w:val="20"/>
-          <w:szCs w:val="20"/>
-        </w:rPr>
-      </w:pPr>
-      <w:r>
-        <w:rPr>
-          <w:rFonts w:ascii="Garamond" w:hAnsi="Garamond"/>
-          <w:b/>
-          <w:bCs/>
-          <w:sz w:val="20"/>
-          <w:szCs w:val="20"/>
-        </w:rPr>
-        <w:t>EMPLOYMENT</w:t>
-      </w:r>
-    </w:p>
-    <w:p>
-      <w:pPr>
-        <w:spacing w:line="240" w:lineRule="auto"/>
-        <w:rPr>
-          <w:rFonts w:ascii="Garamond" w:hAnsi="Garamond"/>
-          <w:b/>
+          <w:bCs/>
+          <w:sz w:val="20"/>
+          <w:szCs w:val="20"/>
+        </w:rPr>
+        <w:t>Applied massive-scale machine learning techniques to estimate conversion rates of Google Offers Ads</w:t>
+      </w:r>
+    </w:p>
+    <w:p>
+      <w:pPr>
+        <w:pStyle w:val="ListParagraph"/>
+        <w:numPr>
+          <w:ilvl w:val="0"/>
+          <w:numId w:val="26"/>
+        </w:numPr>
+        <w:spacing w:line="240" w:lineRule="auto"/>
+        <w:ind w:left="540" w:hanging="180"/>
+        <w:rPr>
+          <w:rFonts w:ascii="Garamond" w:hAnsi="Garamond"/>
+          <w:bCs/>
+          <w:sz w:val="20"/>
+          <w:szCs w:val="20"/>
+        </w:rPr>
+      </w:pPr>
+      <w:r>
+        <w:rPr>
+          <w:rFonts w:ascii="Garamond" w:hAnsi="Garamond"/>
+          <w:bCs/>
+          <w:sz w:val="20"/>
+          <w:szCs w:val="20"/>
+        </w:rPr>
+        <w:t xml:space="preserve">Developed an extensible framework to generate various feature sets from </w:t>
+      </w:r>
+      <w:r>
+        <w:rPr>
+          <w:rFonts w:ascii="Garamond" w:hAnsi="Garamond"/>
+          <w:bCs/>
+          <w:sz w:val="20"/>
+          <w:szCs w:val="20"/>
+        </w:rPr>
+        <w:t>offers data</w:t>
+      </w:r>
+    </w:p>
+    <w:p>
+      <w:pPr>
+        <w:pStyle w:val="ListParagraph"/>
+        <w:numPr>
+          <w:ilvl w:val="0"/>
+          <w:numId w:val="26"/>
+        </w:numPr>
+        <w:spacing w:line="240" w:lineRule="auto"/>
+        <w:ind w:left="540" w:hanging="180"/>
+        <w:rPr>
+          <w:rFonts w:ascii="Garamond" w:hAnsi="Garamond"/>
+          <w:bCs/>
+          <w:sz w:val="20"/>
+          <w:szCs w:val="20"/>
+        </w:rPr>
+      </w:pPr>
+      <w:r>
+        <w:rPr>
+          <w:rFonts w:ascii="Garamond" w:hAnsi="Garamond"/>
+          <w:bCs/>
+          <w:sz w:val="20"/>
+          <w:szCs w:val="20"/>
+        </w:rPr>
+        <w:t xml:space="preserve">Created a </w:t>
+      </w:r>
+      <w:proofErr w:type="spellStart"/>
+      <w:r>
+        <w:rPr>
+          <w:rFonts w:ascii="Garamond" w:hAnsi="Garamond"/>
+          <w:bCs/>
+          <w:sz w:val="20"/>
+          <w:szCs w:val="20"/>
+        </w:rPr>
+        <w:t>MapReduce</w:t>
+      </w:r>
+      <w:proofErr w:type="spellEnd"/>
+      <w:r>
+        <w:rPr>
+          <w:rFonts w:ascii="Garamond" w:hAnsi="Garamond"/>
+          <w:bCs/>
+          <w:sz w:val="20"/>
+          <w:szCs w:val="20"/>
+        </w:rPr>
+        <w:t xml:space="preserve"> pipeline to join Google Offers and Google Ads to generate training data for machine learning</w:t>
+      </w:r>
+    </w:p>
+    <w:p>
+      <w:pPr>
+        <w:pStyle w:val="ListParagraph"/>
+        <w:numPr>
+          <w:ilvl w:val="0"/>
+          <w:numId w:val="26"/>
+        </w:numPr>
+        <w:spacing w:line="240" w:lineRule="auto"/>
+        <w:ind w:left="540" w:hanging="180"/>
+        <w:rPr>
+          <w:rFonts w:ascii="Garamond" w:hAnsi="Garamond"/>
+          <w:bCs/>
+          <w:sz w:val="20"/>
+          <w:szCs w:val="20"/>
+        </w:rPr>
+      </w:pPr>
+      <w:r>
+        <w:rPr>
+          <w:rFonts w:ascii="Garamond" w:hAnsi="Garamond"/>
+          <w:bCs/>
+          <w:sz w:val="20"/>
+          <w:szCs w:val="20"/>
+        </w:rPr>
+        <w:t>Tuned models using cross-validation and experimented with different feature sets and machine learning techniques</w:t>
+      </w:r>
+      <w:bookmarkStart w:id="13" w:name="_GoBack"/>
+      <w:bookmarkEnd w:id="13"/>
+    </w:p>
+    <w:p>
+      <w:pPr>
+        <w:pStyle w:val="ListParagraph"/>
+        <w:numPr>
+          <w:ilvl w:val="0"/>
+          <w:numId w:val="26"/>
+        </w:numPr>
+        <w:spacing w:line="240" w:lineRule="auto"/>
+        <w:ind w:left="540" w:hanging="180"/>
+        <w:rPr>
+          <w:rFonts w:ascii="Garamond" w:hAnsi="Garamond"/>
+          <w:bCs/>
           <w:sz w:val="20"/>
           <w:szCs w:val="20"/>
         </w:rPr>
         <w:sectPr>
-          <w:headerReference w:type="default" r:id="rId10"/>
           <w:type w:val="continuous"/>
           <w:pgSz w:w="12240" w:h="15840"/>
           <w:pgMar w:top="720" w:right="1008" w:bottom="864" w:left="1008" w:header="288" w:footer="288" w:gutter="0"/>
@@ -582,6 +811,27 @@
           <w:docGrid w:linePitch="360"/>
         </w:sectPr>
       </w:pPr>
+      <w:r>
+        <w:rPr>
+          <w:rFonts w:ascii="Garamond" w:hAnsi="Garamond"/>
+          <w:bCs/>
+          <w:sz w:val="20"/>
+          <w:szCs w:val="20"/>
+        </w:rPr>
+        <w:t xml:space="preserve">Built using </w:t>
+      </w:r>
+      <w:bookmarkEnd w:id="8"/>
+      <w:bookmarkEnd w:id="9"/>
+      <w:bookmarkEnd w:id="10"/>
+      <w:r>
+        <w:rPr>
+          <w:rFonts w:ascii="Garamond" w:hAnsi="Garamond"/>
+          <w:bCs/>
+          <w:sz w:val="20"/>
+          <w:szCs w:val="20"/>
+        </w:rPr>
+        <w:t>C++</w:t>
+      </w:r>
     </w:p>
     <w:p>
       <w:pPr>
@@ -589,16 +839,23 @@
         <w:ind w:left="180" w:hanging="180"/>
         <w:rPr>
           <w:rFonts w:ascii="Garamond" w:hAnsi="Garamond"/>
-          <w:bCs/>
-          <w:sz w:val="20"/>
-          <w:szCs w:val="20"/>
-        </w:rPr>
-      </w:pPr>
-      <w:bookmarkStart w:id="11" w:name="OLE_LINK25"/>
-      <w:bookmarkStart w:id="12" w:name="OLE_LINK26"/>
-      <w:bookmarkStart w:id="13" w:name="OLE_LINK35"/>
-      <w:bookmarkStart w:id="14" w:name="OLE_LINK36"/>
-      <w:bookmarkStart w:id="15" w:name="OLE_LINK37"/>
+          <w:b/>
+          <w:sz w:val="12"/>
+          <w:szCs w:val="12"/>
+        </w:rPr>
+      </w:pPr>
+    </w:p>
+    <w:p>
+      <w:pPr>
+        <w:spacing w:line="240" w:lineRule="auto"/>
+        <w:ind w:left="180" w:hanging="180"/>
+        <w:rPr>
+          <w:rFonts w:ascii="Garamond" w:hAnsi="Garamond"/>
+          <w:bCs/>
+          <w:sz w:val="20"/>
+          <w:szCs w:val="20"/>
+        </w:rPr>
+      </w:pPr>
       <w:proofErr w:type="spellStart"/>
       <w:r>
         <w:rPr>
@@ -607,7 +864,6 @@
           <w:sz w:val="20"/>
           <w:szCs w:val="20"/>
         </w:rPr>
-        <w:lastRenderedPageBreak/>
         <w:t>Groupon</w:t>
       </w:r>
       <w:proofErr w:type="spellEnd"/>
@@ -645,25 +901,7 @@
           <w:sz w:val="20"/>
           <w:szCs w:val="20"/>
         </w:rPr>
-        <w:t xml:space="preserve"> (http://</w:t>
-      </w:r>
-      <w:r>
-        <w:rPr>
-          <w:rFonts w:ascii="Garamond" w:hAnsi="Garamond"/>
-          <w:b/>
-          <w:sz w:val="20"/>
-          <w:szCs w:val="20"/>
-        </w:rPr>
-        <w:t>groupon</w:t>
-      </w:r>
-      <w:r>
-        <w:rPr>
-          <w:rFonts w:ascii="Garamond" w:hAnsi="Garamond"/>
-          <w:b/>
-          <w:sz w:val="20"/>
-          <w:szCs w:val="20"/>
-        </w:rPr>
-        <w:t>.com)</w:t>
+        <w:t xml:space="preserve"> (http://groupon.com)</w:t>
       </w:r>
     </w:p>
     <w:p>
@@ -726,15 +964,7 @@
           <w:sz w:val="20"/>
           <w:szCs w:val="20"/>
         </w:rPr>
-        <w:t>August</w:t>
-      </w:r>
-      <w:r>
-        <w:rPr>
-          <w:rFonts w:ascii="Garamond" w:hAnsi="Garamond"/>
-          <w:sz w:val="20"/>
-          <w:szCs w:val="20"/>
-        </w:rPr>
-        <w:t xml:space="preserve"> 2012</w:t>
+        <w:t>August 2012</w:t>
       </w:r>
     </w:p>
     <w:p>
@@ -784,8 +1014,6 @@
         <w:t>/Relevance Team)</w:t>
       </w:r>
     </w:p>
-    <w:bookmarkEnd w:id="11"/>
-    <w:bookmarkEnd w:id="12"/>
     <w:p>
       <w:pPr>
         <w:pStyle w:val="ListParagraph"/>
@@ -919,9 +1147,6 @@
         <w:t>, Java, and Ruby</w:t>
       </w:r>
     </w:p>
-    <w:bookmarkEnd w:id="13"/>
-    <w:bookmarkEnd w:id="14"/>
-    <w:bookmarkEnd w:id="15"/>
     <w:p>
       <w:pPr>
         <w:spacing w:line="240" w:lineRule="auto"/>
@@ -1614,10 +1839,10 @@
           <w:szCs w:val="16"/>
         </w:rPr>
       </w:pPr>
-      <w:bookmarkStart w:id="16" w:name="OLE_LINK7"/>
-      <w:bookmarkStart w:id="17" w:name="OLE_LINK8"/>
-      <w:bookmarkStart w:id="18" w:name="OLE_LINK9"/>
-      <w:bookmarkStart w:id="19" w:name="OLE_LINK1"/>
+      <w:bookmarkStart w:id="14" w:name="OLE_LINK7"/>
+      <w:bookmarkStart w:id="15" w:name="OLE_LINK8"/>
+      <w:bookmarkStart w:id="16" w:name="OLE_LINK9"/>
+      <w:bookmarkStart w:id="17" w:name="OLE_LINK1"/>
     </w:p>
     <w:p>
       <w:pPr>
@@ -1674,10 +1899,10 @@
           <w:szCs w:val="20"/>
         </w:rPr>
       </w:pPr>
-      <w:bookmarkStart w:id="20" w:name="OLE_LINK33"/>
-      <w:bookmarkStart w:id="21" w:name="OLE_LINK34"/>
-      <w:bookmarkStart w:id="22" w:name="OLE_LINK38"/>
-      <w:bookmarkStart w:id="23" w:name="OLE_LINK39"/>
+      <w:bookmarkStart w:id="18" w:name="OLE_LINK33"/>
+      <w:bookmarkStart w:id="19" w:name="OLE_LINK34"/>
+      <w:bookmarkStart w:id="20" w:name="OLE_LINK38"/>
+      <w:bookmarkStart w:id="21" w:name="OLE_LINK39"/>
       <w:r>
         <w:rPr>
           <w:rFonts w:ascii="Garamond" w:hAnsi="Garamond"/>
@@ -1879,8 +2104,8 @@
         <w:t>Built multiple table inheritance, complex list and recommendation models with Ruby on Rails</w:t>
       </w:r>
     </w:p>
-    <w:bookmarkEnd w:id="20"/>
-    <w:bookmarkEnd w:id="21"/>
+    <w:bookmarkEnd w:id="18"/>
+    <w:bookmarkEnd w:id="19"/>
     <w:p>
       <w:pPr>
         <w:pStyle w:val="ListParagraph"/>
@@ -1916,8 +2141,8 @@
       </w:r>
       <w:proofErr w:type="spellEnd"/>
     </w:p>
-    <w:bookmarkEnd w:id="22"/>
-    <w:bookmarkEnd w:id="23"/>
+    <w:bookmarkEnd w:id="20"/>
+    <w:bookmarkEnd w:id="21"/>
     <w:p>
       <w:pPr>
         <w:spacing w:line="240" w:lineRule="auto"/>
@@ -2117,16 +2342,6 @@
         <w:spacing w:line="240" w:lineRule="auto"/>
         <w:rPr>
           <w:rFonts w:ascii="Garamond" w:hAnsi="Garamond"/>
-          <w:sz w:val="12"/>
-          <w:szCs w:val="12"/>
-        </w:rPr>
-      </w:pPr>
-    </w:p>
-    <w:p>
-      <w:pPr>
-        <w:spacing w:line="240" w:lineRule="auto"/>
-        <w:rPr>
-          <w:rFonts w:ascii="Garamond" w:hAnsi="Garamond"/>
           <w:b/>
           <w:sz w:val="12"/>
           <w:szCs w:val="12"/>
@@ -2143,204 +2358,6 @@
     <w:p>
       <w:pPr>
         <w:spacing w:line="240" w:lineRule="auto"/>
-        <w:ind w:left="180"/>
-        <w:rPr>
-          <w:rFonts w:ascii="Garamond" w:hAnsi="Garamond"/>
-          <w:b/>
-          <w:sz w:val="20"/>
-          <w:szCs w:val="20"/>
-        </w:rPr>
-      </w:pPr>
-      <w:proofErr w:type="spellStart"/>
-      <w:r>
-        <w:rPr>
-          <w:rFonts w:ascii="Garamond" w:hAnsi="Garamond"/>
-          <w:b/>
-          <w:sz w:val="20"/>
-          <w:szCs w:val="20"/>
-        </w:rPr>
-        <w:lastRenderedPageBreak/>
-        <w:t>Bentohäus</w:t>
-      </w:r>
-      <w:proofErr w:type="spellEnd"/>
-      <w:r>
-        <w:rPr>
-          <w:rFonts w:ascii="Garamond" w:hAnsi="Garamond"/>
-          <w:b/>
-          <w:sz w:val="20"/>
-          <w:szCs w:val="20"/>
-        </w:rPr>
-        <w:t xml:space="preserve"> (http://bentohaus.com)</w:t>
-      </w:r>
-    </w:p>
-    <w:p>
-      <w:pPr>
-        <w:spacing w:line="240" w:lineRule="auto"/>
-        <w:ind w:left="180"/>
-        <w:jc w:val="right"/>
-        <w:rPr>
-          <w:rFonts w:ascii="Garamond" w:hAnsi="Garamond"/>
-          <w:sz w:val="20"/>
-          <w:szCs w:val="20"/>
-        </w:rPr>
-      </w:pPr>
-      <w:r>
-        <w:rPr>
-          <w:rFonts w:ascii="Garamond" w:hAnsi="Garamond"/>
-          <w:sz w:val="20"/>
-          <w:szCs w:val="20"/>
-        </w:rPr>
-        <w:lastRenderedPageBreak/>
-        <w:t xml:space="preserve">August 2011 – </w:t>
-      </w:r>
-      <w:r>
-        <w:rPr>
-          <w:rFonts w:ascii="Garamond" w:hAnsi="Garamond"/>
-          <w:sz w:val="20"/>
-          <w:szCs w:val="20"/>
-        </w:rPr>
-        <w:t>May 2012</w:t>
-      </w:r>
-    </w:p>
-    <w:p>
-      <w:pPr>
-        <w:pStyle w:val="ListParagraph"/>
-        <w:numPr>
-          <w:ilvl w:val="0"/>
-          <w:numId w:val="25"/>
-        </w:numPr>
-        <w:spacing w:line="240" w:lineRule="auto"/>
-        <w:ind w:left="540" w:hanging="180"/>
-        <w:rPr>
-          <w:rFonts w:ascii="Garamond" w:hAnsi="Garamond"/>
-          <w:sz w:val="20"/>
-          <w:szCs w:val="20"/>
-        </w:rPr>
-        <w:sectPr>
-          <w:type w:val="continuous"/>
-          <w:pgSz w:w="12240" w:h="15840"/>
-          <w:pgMar w:top="1152" w:right="1008" w:bottom="1296" w:left="1008" w:header="720" w:footer="720" w:gutter="0"/>
-          <w:cols w:num="2" w:space="720" w:equalWidth="0">
-            <w:col w:w="7200" w:space="720"/>
-            <w:col w:w="2304"/>
-          </w:cols>
-          <w:docGrid w:linePitch="360"/>
-        </w:sectPr>
-      </w:pPr>
-    </w:p>
-    <w:p>
-      <w:pPr>
-        <w:pStyle w:val="ListParagraph"/>
-        <w:numPr>
-          <w:ilvl w:val="0"/>
-          <w:numId w:val="25"/>
-        </w:numPr>
-        <w:spacing w:line="240" w:lineRule="auto"/>
-        <w:ind w:left="540" w:hanging="180"/>
-        <w:rPr>
-          <w:rFonts w:ascii="Garamond" w:hAnsi="Garamond"/>
-          <w:b/>
-          <w:sz w:val="20"/>
-          <w:szCs w:val="20"/>
-        </w:rPr>
-      </w:pPr>
-      <w:r>
-        <w:rPr>
-          <w:rFonts w:ascii="Garamond" w:hAnsi="Garamond"/>
-          <w:sz w:val="20"/>
-          <w:szCs w:val="20"/>
-        </w:rPr>
-        <w:lastRenderedPageBreak/>
-        <w:t>A self-built, self-desi</w:t>
-      </w:r>
-      <w:r>
-        <w:rPr>
-          <w:rFonts w:ascii="Garamond" w:hAnsi="Garamond"/>
-          <w:sz w:val="20"/>
-          <w:szCs w:val="20"/>
-        </w:rPr>
-        <w:t>gned website built on Rails d</w:t>
-      </w:r>
-      <w:r>
-        <w:rPr>
-          <w:rFonts w:ascii="Garamond" w:hAnsi="Garamond"/>
-          <w:sz w:val="20"/>
-          <w:szCs w:val="20"/>
-        </w:rPr>
-        <w:t>esigned for shared-living organization and productivity</w:t>
-      </w:r>
-    </w:p>
-    <w:p>
-      <w:pPr>
-        <w:pStyle w:val="ListParagraph"/>
-        <w:numPr>
-          <w:ilvl w:val="0"/>
-          <w:numId w:val="25"/>
-        </w:numPr>
-        <w:spacing w:line="240" w:lineRule="auto"/>
-        <w:ind w:left="540" w:hanging="180"/>
-        <w:rPr>
-          <w:rFonts w:ascii="Garamond" w:hAnsi="Garamond"/>
-          <w:b/>
-          <w:sz w:val="20"/>
-          <w:szCs w:val="20"/>
-        </w:rPr>
-      </w:pPr>
-      <w:r>
-        <w:rPr>
-          <w:rFonts w:ascii="Garamond" w:hAnsi="Garamond"/>
-          <w:sz w:val="20"/>
-          <w:szCs w:val="20"/>
-        </w:rPr>
-        <w:t>Built an authentication system, admin dashboard, news feed behavior, and calendars from the ground up</w:t>
-      </w:r>
-    </w:p>
-    <w:p>
-      <w:pPr>
-        <w:pStyle w:val="ListParagraph"/>
-        <w:numPr>
-          <w:ilvl w:val="0"/>
-          <w:numId w:val="25"/>
-        </w:numPr>
-        <w:spacing w:line="240" w:lineRule="auto"/>
-        <w:ind w:left="540" w:hanging="180"/>
-        <w:rPr>
-          <w:rFonts w:ascii="Garamond" w:hAnsi="Garamond"/>
-          <w:b/>
-          <w:sz w:val="20"/>
-          <w:szCs w:val="20"/>
-        </w:rPr>
-      </w:pPr>
-      <w:r>
-        <w:rPr>
-          <w:rFonts w:ascii="Garamond" w:hAnsi="Garamond"/>
-          <w:sz w:val="20"/>
-          <w:szCs w:val="20"/>
-        </w:rPr>
-        <w:t xml:space="preserve">Built bill-splitting with dynamic forms, interactive pie charts with AJAX loaded data, and </w:t>
-      </w:r>
-      <w:proofErr w:type="spellStart"/>
-      <w:r>
-        <w:rPr>
-          <w:rFonts w:ascii="Garamond" w:hAnsi="Garamond"/>
-          <w:sz w:val="20"/>
-          <w:szCs w:val="20"/>
-        </w:rPr>
-        <w:t>Solr</w:t>
-      </w:r>
-      <w:proofErr w:type="spellEnd"/>
-      <w:r>
-        <w:rPr>
-          <w:rFonts w:ascii="Garamond" w:hAnsi="Garamond"/>
-          <w:sz w:val="20"/>
-          <w:szCs w:val="20"/>
-        </w:rPr>
-        <w:t xml:space="preserve"> full-text search</w:t>
-      </w:r>
-    </w:p>
-    <w:p>
-      <w:pPr>
-        <w:spacing w:line="240" w:lineRule="auto"/>
         <w:rPr>
           <w:rFonts w:ascii="Garamond" w:hAnsi="Garamond"/>
           <w:b/>
@@ -2373,10 +2390,10 @@
         </w:rPr>
         <w:t>COURSEWORK</w:t>
       </w:r>
+      <w:bookmarkEnd w:id="14"/>
+      <w:bookmarkEnd w:id="15"/>
       <w:bookmarkEnd w:id="16"/>
       <w:bookmarkEnd w:id="17"/>
-      <w:bookmarkEnd w:id="18"/>
-      <w:bookmarkEnd w:id="19"/>
     </w:p>
     <w:p>
       <w:pPr>
@@ -2411,10 +2428,10 @@
           <w:szCs w:val="12"/>
         </w:rPr>
       </w:pPr>
-      <w:bookmarkStart w:id="24" w:name="OLE_LINK17"/>
-      <w:bookmarkStart w:id="25" w:name="OLE_LINK18"/>
-      <w:bookmarkStart w:id="26" w:name="OLE_LINK19"/>
-      <w:bookmarkStart w:id="27" w:name="OLE_LINK20"/>
+      <w:bookmarkStart w:id="22" w:name="OLE_LINK17"/>
+      <w:bookmarkStart w:id="23" w:name="OLE_LINK18"/>
+      <w:bookmarkStart w:id="24" w:name="OLE_LINK19"/>
+      <w:bookmarkStart w:id="25" w:name="OLE_LINK20"/>
     </w:p>
     <w:p>
       <w:pPr>
@@ -2742,118 +2759,118 @@
           <w:docGrid w:linePitch="360"/>
         </w:sectPr>
       </w:pPr>
-      <w:bookmarkStart w:id="28" w:name="OLE_LINK31"/>
-      <w:bookmarkStart w:id="29" w:name="OLE_LINK32"/>
+      <w:bookmarkStart w:id="26" w:name="OLE_LINK31"/>
+      <w:bookmarkStart w:id="27" w:name="OLE_LINK32"/>
+      <w:bookmarkEnd w:id="22"/>
+      <w:bookmarkEnd w:id="23"/>
       <w:bookmarkEnd w:id="24"/>
       <w:bookmarkEnd w:id="25"/>
+      <w:proofErr w:type="gramStart"/>
+      <w:r>
+        <w:rPr>
+          <w:rFonts w:ascii="Garamond" w:hAnsi="Garamond"/>
+          <w:sz w:val="20"/>
+          <w:szCs w:val="20"/>
+        </w:rPr>
+        <w:t>Intro</w:t>
+      </w:r>
+      <w:r>
+        <w:rPr>
+          <w:rFonts w:ascii="Garamond" w:hAnsi="Garamond"/>
+          <w:sz w:val="20"/>
+          <w:szCs w:val="20"/>
+        </w:rPr>
+        <w:t xml:space="preserve"> </w:t>
+      </w:r>
+      <w:r>
+        <w:rPr>
+          <w:rFonts w:ascii="Garamond" w:hAnsi="Garamond"/>
+          <w:sz w:val="20"/>
+          <w:szCs w:val="20"/>
+        </w:rPr>
+        <w:t xml:space="preserve">to </w:t>
+      </w:r>
+      <w:proofErr w:type="spellStart"/>
+      <w:r>
+        <w:rPr>
+          <w:rFonts w:ascii="Garamond" w:hAnsi="Garamond"/>
+          <w:sz w:val="20"/>
+          <w:szCs w:val="20"/>
+        </w:rPr>
+        <w:t>Struct</w:t>
+      </w:r>
+      <w:proofErr w:type="spellEnd"/>
+      <w:r>
+        <w:rPr>
+          <w:rFonts w:ascii="Garamond" w:hAnsi="Garamond"/>
+          <w:sz w:val="20"/>
+          <w:szCs w:val="20"/>
+        </w:rPr>
+        <w:t>.</w:t>
+      </w:r>
+      <w:proofErr w:type="gramEnd"/>
+      <w:r>
+        <w:rPr>
+          <w:rFonts w:ascii="Garamond" w:hAnsi="Garamond"/>
+          <w:sz w:val="20"/>
+          <w:szCs w:val="20"/>
+        </w:rPr>
+        <w:t xml:space="preserve"> </w:t>
+      </w:r>
+      <w:proofErr w:type="gramStart"/>
+      <w:r>
+        <w:rPr>
+          <w:rFonts w:ascii="Garamond" w:hAnsi="Garamond"/>
+          <w:sz w:val="20"/>
+          <w:szCs w:val="20"/>
+        </w:rPr>
+        <w:t>and</w:t>
+      </w:r>
+      <w:proofErr w:type="gramEnd"/>
+      <w:r>
+        <w:rPr>
+          <w:rFonts w:ascii="Garamond" w:hAnsi="Garamond"/>
+          <w:sz w:val="20"/>
+          <w:szCs w:val="20"/>
+        </w:rPr>
+        <w:t xml:space="preserve"> Interpret</w:t>
+      </w:r>
+      <w:r>
+        <w:rPr>
+          <w:rFonts w:ascii="Garamond" w:hAnsi="Garamond"/>
+          <w:sz w:val="20"/>
+          <w:szCs w:val="20"/>
+        </w:rPr>
+        <w:t>.</w:t>
+      </w:r>
+      <w:r>
+        <w:rPr>
+          <w:rFonts w:ascii="Garamond" w:hAnsi="Garamond"/>
+          <w:sz w:val="20"/>
+          <w:szCs w:val="20"/>
+        </w:rPr>
+        <w:t xml:space="preserve"> </w:t>
+      </w:r>
+      <w:proofErr w:type="gramStart"/>
+      <w:r>
+        <w:rPr>
+          <w:rFonts w:ascii="Garamond" w:hAnsi="Garamond"/>
+          <w:sz w:val="20"/>
+          <w:szCs w:val="20"/>
+        </w:rPr>
+        <w:t>of</w:t>
+      </w:r>
+      <w:proofErr w:type="gramEnd"/>
+      <w:r>
+        <w:rPr>
+          <w:rFonts w:ascii="Garamond" w:hAnsi="Garamond"/>
+          <w:sz w:val="20"/>
+          <w:szCs w:val="20"/>
+        </w:rPr>
+        <w:t xml:space="preserve"> Computer Progra</w:t>
+      </w:r>
       <w:bookmarkEnd w:id="26"/>
       <w:bookmarkEnd w:id="27"/>
-      <w:proofErr w:type="gramStart"/>
-      <w:r>
-        <w:rPr>
-          <w:rFonts w:ascii="Garamond" w:hAnsi="Garamond"/>
-          <w:sz w:val="20"/>
-          <w:szCs w:val="20"/>
-        </w:rPr>
-        <w:t>Intro</w:t>
-      </w:r>
-      <w:r>
-        <w:rPr>
-          <w:rFonts w:ascii="Garamond" w:hAnsi="Garamond"/>
-          <w:sz w:val="20"/>
-          <w:szCs w:val="20"/>
-        </w:rPr>
-        <w:t xml:space="preserve"> </w:t>
-      </w:r>
-      <w:r>
-        <w:rPr>
-          <w:rFonts w:ascii="Garamond" w:hAnsi="Garamond"/>
-          <w:sz w:val="20"/>
-          <w:szCs w:val="20"/>
-        </w:rPr>
-        <w:t xml:space="preserve">to </w:t>
-      </w:r>
-      <w:proofErr w:type="spellStart"/>
-      <w:r>
-        <w:rPr>
-          <w:rFonts w:ascii="Garamond" w:hAnsi="Garamond"/>
-          <w:sz w:val="20"/>
-          <w:szCs w:val="20"/>
-        </w:rPr>
-        <w:t>Struct</w:t>
-      </w:r>
-      <w:proofErr w:type="spellEnd"/>
-      <w:r>
-        <w:rPr>
-          <w:rFonts w:ascii="Garamond" w:hAnsi="Garamond"/>
-          <w:sz w:val="20"/>
-          <w:szCs w:val="20"/>
-        </w:rPr>
-        <w:t>.</w:t>
-      </w:r>
-      <w:proofErr w:type="gramEnd"/>
-      <w:r>
-        <w:rPr>
-          <w:rFonts w:ascii="Garamond" w:hAnsi="Garamond"/>
-          <w:sz w:val="20"/>
-          <w:szCs w:val="20"/>
-        </w:rPr>
-        <w:t xml:space="preserve"> </w:t>
-      </w:r>
-      <w:proofErr w:type="gramStart"/>
-      <w:r>
-        <w:rPr>
-          <w:rFonts w:ascii="Garamond" w:hAnsi="Garamond"/>
-          <w:sz w:val="20"/>
-          <w:szCs w:val="20"/>
-        </w:rPr>
-        <w:t>and</w:t>
-      </w:r>
-      <w:proofErr w:type="gramEnd"/>
-      <w:r>
-        <w:rPr>
-          <w:rFonts w:ascii="Garamond" w:hAnsi="Garamond"/>
-          <w:sz w:val="20"/>
-          <w:szCs w:val="20"/>
-        </w:rPr>
-        <w:t xml:space="preserve"> Interpret</w:t>
-      </w:r>
-      <w:r>
-        <w:rPr>
-          <w:rFonts w:ascii="Garamond" w:hAnsi="Garamond"/>
-          <w:sz w:val="20"/>
-          <w:szCs w:val="20"/>
-        </w:rPr>
-        <w:t>.</w:t>
-      </w:r>
-      <w:r>
-        <w:rPr>
-          <w:rFonts w:ascii="Garamond" w:hAnsi="Garamond"/>
-          <w:sz w:val="20"/>
-          <w:szCs w:val="20"/>
-        </w:rPr>
-        <w:t xml:space="preserve"> </w:t>
-      </w:r>
-      <w:proofErr w:type="gramStart"/>
-      <w:r>
-        <w:rPr>
-          <w:rFonts w:ascii="Garamond" w:hAnsi="Garamond"/>
-          <w:sz w:val="20"/>
-          <w:szCs w:val="20"/>
-        </w:rPr>
-        <w:t>of</w:t>
-      </w:r>
-      <w:proofErr w:type="gramEnd"/>
-      <w:r>
-        <w:rPr>
-          <w:rFonts w:ascii="Garamond" w:hAnsi="Garamond"/>
-          <w:sz w:val="20"/>
-          <w:szCs w:val="20"/>
-        </w:rPr>
-        <w:t xml:space="preserve"> Computer Progra</w:t>
-      </w:r>
-      <w:bookmarkEnd w:id="28"/>
-      <w:bookmarkEnd w:id="29"/>
       <w:r>
         <w:rPr>
           <w:rFonts w:ascii="Garamond" w:hAnsi="Garamond"/>
@@ -2885,11 +2902,11 @@
           <w:szCs w:val="16"/>
         </w:rPr>
       </w:pPr>
-      <w:bookmarkStart w:id="30" w:name="OLE_LINK3"/>
-      <w:bookmarkStart w:id="31" w:name="OLE_LINK4"/>
-    </w:p>
-    <w:bookmarkEnd w:id="30"/>
-    <w:bookmarkEnd w:id="31"/>
+      <w:bookmarkStart w:id="28" w:name="OLE_LINK3"/>
+      <w:bookmarkStart w:id="29" w:name="OLE_LINK4"/>
+    </w:p>
+    <w:bookmarkEnd w:id="28"/>
+    <w:bookmarkEnd w:id="29"/>
     <w:p>
       <w:pPr>
         <w:pBdr>
@@ -2986,36 +3003,8 @@
           <w:sz w:val="20"/>
           <w:szCs w:val="20"/>
         </w:rPr>
-        <w:t xml:space="preserve">Java, </w:t>
-      </w:r>
-      <w:proofErr w:type="spellStart"/>
-      <w:r>
-        <w:rPr>
-          <w:rFonts w:ascii="Garamond" w:hAnsi="Garamond"/>
-          <w:sz w:val="20"/>
-          <w:szCs w:val="20"/>
-        </w:rPr>
-        <w:t>Javascript</w:t>
-      </w:r>
-      <w:proofErr w:type="spellEnd"/>
-      <w:r>
-        <w:rPr>
-          <w:rFonts w:ascii="Garamond" w:hAnsi="Garamond"/>
-          <w:sz w:val="20"/>
-          <w:szCs w:val="20"/>
-        </w:rPr>
-        <w:t>/</w:t>
-      </w:r>
-      <w:proofErr w:type="spellStart"/>
-      <w:r>
-        <w:rPr>
-          <w:rFonts w:ascii="Garamond" w:hAnsi="Garamond"/>
-          <w:sz w:val="20"/>
-          <w:szCs w:val="20"/>
-        </w:rPr>
-        <w:t>jQuery</w:t>
-      </w:r>
-      <w:proofErr w:type="spellEnd"/>
+        <w:t>Java</w:t>
+      </w:r>
     </w:p>
     <w:p>
       <w:pPr>
@@ -3040,70 +3029,6 @@
         </w:rPr>
         <w:t xml:space="preserve">Interests </w:t>
       </w:r>
-      <w:r>
-        <w:rPr>
-          <w:rFonts w:ascii="Garamond" w:hAnsi="Garamond"/>
-          <w:sz w:val="20"/>
-          <w:szCs w:val="20"/>
-        </w:rPr>
-        <w:t>Soccer</w:t>
-      </w:r>
-      <w:r>
-        <w:rPr>
-          <w:rFonts w:ascii="Garamond" w:hAnsi="Garamond"/>
-          <w:sz w:val="20"/>
-          <w:szCs w:val="20"/>
-        </w:rPr>
-        <w:t xml:space="preserve">, </w:t>
-      </w:r>
-      <w:r>
-        <w:rPr>
-          <w:rFonts w:ascii="Garamond" w:hAnsi="Garamond"/>
-          <w:sz w:val="20"/>
-          <w:szCs w:val="20"/>
-        </w:rPr>
-        <w:t xml:space="preserve">basketball, </w:t>
-      </w:r>
-      <w:r>
-        <w:rPr>
-          <w:rFonts w:ascii="Garamond" w:hAnsi="Garamond"/>
-          <w:sz w:val="20"/>
-          <w:szCs w:val="20"/>
-        </w:rPr>
-        <w:t>bowling,</w:t>
-      </w:r>
-      <w:r>
-        <w:rPr>
-          <w:rFonts w:ascii="Garamond" w:hAnsi="Garamond"/>
-          <w:sz w:val="20"/>
-          <w:szCs w:val="20"/>
-        </w:rPr>
-        <w:t xml:space="preserve"> cooking,</w:t>
-      </w:r>
-      <w:r>
-        <w:rPr>
-          <w:rFonts w:ascii="Garamond" w:hAnsi="Garamond"/>
-          <w:sz w:val="20"/>
-          <w:szCs w:val="20"/>
-        </w:rPr>
-        <w:t xml:space="preserve"> </w:t>
-      </w:r>
-      <w:r>
-        <w:rPr>
-          <w:rFonts w:ascii="Garamond" w:hAnsi="Garamond"/>
-          <w:sz w:val="20"/>
-          <w:szCs w:val="20"/>
-        </w:rPr>
-        <w:t>music, movi</w:t>
-      </w:r>
-      <w:r>
-        <w:rPr>
-          <w:rFonts w:ascii="Garamond" w:hAnsi="Garamond"/>
-          <w:sz w:val="20"/>
-          <w:szCs w:val="20"/>
-        </w:rPr>
-        <w:t xml:space="preserve">es, </w:t>
-      </w:r>
       <w:bookmarkEnd w:id="0"/>
       <w:bookmarkEnd w:id="1"/>
       <w:r>
@@ -3112,7 +3037,7 @@
           <w:sz w:val="20"/>
           <w:szCs w:val="20"/>
         </w:rPr>
-        <w:t>learning new stuff</w:t>
+        <w:t>Photography, soccer, basketball, cooking</w:t>
       </w:r>
     </w:p>
     <w:sectPr>
@@ -3209,7 +3134,7 @@
   <w:abstractNum w:abstractNumId="0">
     <w:nsid w:val="FFFFFF1D"/>
     <w:multiLevelType w:val="multilevel"/>
-    <w:tmpl w:val="B24A4176"/>
+    <w:tmpl w:val="A7F83DD4"/>
     <w:lvl w:ilvl="0">
       <w:start w:val="1"/>
       <w:numFmt w:val="bullet"/>
@@ -7643,7 +7568,7 @@
 </file>
 
 <file path=customXml/itemProps1.xml><?xml version="1.0" encoding="utf-8"?>
-<ds:datastoreItem xmlns:ds="http://schemas.openxmlformats.org/officeDocument/2006/customXml" ds:itemID="{ECCD6338-A22E-DC49-9EC7-609EA5AE8B0E}">
+<ds:datastoreItem xmlns:ds="http://schemas.openxmlformats.org/officeDocument/2006/customXml" ds:itemID="{AB70162F-7F52-0540-8926-A2419B822F54}">
   <ds:schemaRefs>
     <ds:schemaRef ds:uri="http://schemas.openxmlformats.org/officeDocument/2006/bibliography"/>
   </ds:schemaRefs>

</xml_diff>